<commit_message>
NhamCT update mau bao cao
</commit_message>
<xml_diff>
--- a/01/MauBaoCao_BaiTapDuAn.docx
+++ b/01/MauBaoCao_BaiTapDuAn.docx
@@ -756,69 +756,10 @@
           <w:sz w:val="28"/>
           <w:szCs w:val="28"/>
         </w:rPr>
-        <w:t>T</w:t>
-      </w:r>
-      <w:r>
-        <w:rPr>
-          <w:sz w:val="28"/>
-          <w:szCs w:val="28"/>
-        </w:rPr>
-        <w:t>S.</w:t>
-      </w:r>
-      <w:r>
-        <w:rPr>
-          <w:spacing w:val="1"/>
-          <w:sz w:val="28"/>
-          <w:szCs w:val="28"/>
-        </w:rPr>
-        <w:t xml:space="preserve"> </w:t>
-      </w:r>
-      <w:r>
-        <w:rPr>
-          <w:spacing w:val="-1"/>
-          <w:sz w:val="28"/>
-          <w:szCs w:val="28"/>
-        </w:rPr>
-        <w:t>N</w:t>
-      </w:r>
-      <w:r>
-        <w:rPr>
-          <w:spacing w:val="1"/>
-          <w:sz w:val="28"/>
-          <w:szCs w:val="28"/>
-        </w:rPr>
-        <w:t>gu</w:t>
-      </w:r>
-      <w:r>
-        <w:rPr>
-          <w:spacing w:val="-4"/>
-          <w:sz w:val="28"/>
-          <w:szCs w:val="28"/>
-        </w:rPr>
-        <w:t>y</w:t>
-      </w:r>
-      <w:r>
-        <w:rPr>
-          <w:sz w:val="28"/>
-          <w:szCs w:val="28"/>
-        </w:rPr>
-        <w:t>ễn</w:t>
-      </w:r>
-      <w:r>
-        <w:rPr>
-          <w:spacing w:val="1"/>
-          <w:sz w:val="28"/>
-          <w:szCs w:val="28"/>
-        </w:rPr>
-        <w:t xml:space="preserve"> </w:t>
-      </w:r>
-      <w:r>
-        <w:rPr>
-          <w:sz w:val="28"/>
-          <w:szCs w:val="28"/>
-        </w:rPr>
-        <w:t>B</w:t>
-      </w:r>
+        <w:t>Cao Thị Nhâm</w:t>
+      </w:r>
+      <w:bookmarkStart w:id="0" w:name="_GoBack"/>
+      <w:bookmarkEnd w:id="0"/>
     </w:p>
     <w:p>
       <w:pPr>
@@ -1018,14 +959,14 @@
         </w:numPr>
         <w:ind w:left="360"/>
       </w:pPr>
-      <w:bookmarkStart w:id="0" w:name="_Toc47856512"/>
-      <w:bookmarkStart w:id="1" w:name="_Toc47856940"/>
+      <w:bookmarkStart w:id="1" w:name="_Toc47856512"/>
+      <w:bookmarkStart w:id="2" w:name="_Toc47856940"/>
       <w:r>
         <w:lastRenderedPageBreak/>
         <w:t>LỜI CAM ĐOAN</w:t>
       </w:r>
-      <w:bookmarkEnd w:id="0"/>
       <w:bookmarkEnd w:id="1"/>
+      <w:bookmarkEnd w:id="2"/>
     </w:p>
     <w:p>
       <w:pPr>
@@ -1042,14 +983,14 @@
       <w:r>
         <w:br w:type="page"/>
       </w:r>
-      <w:bookmarkStart w:id="2" w:name="_Toc47856513"/>
-      <w:bookmarkStart w:id="3" w:name="_Toc47856941"/>
+      <w:bookmarkStart w:id="3" w:name="_Toc47856513"/>
+      <w:bookmarkStart w:id="4" w:name="_Toc47856941"/>
       <w:r>
         <w:lastRenderedPageBreak/>
         <w:t>MỤC LỤC</w:t>
       </w:r>
-      <w:bookmarkEnd w:id="2"/>
       <w:bookmarkEnd w:id="3"/>
+      <w:bookmarkEnd w:id="4"/>
       <w:r>
         <w:fldChar w:fldCharType="begin"/>
       </w:r>
@@ -2976,14 +2917,14 @@
         </w:numPr>
         <w:ind w:left="360"/>
       </w:pPr>
-      <w:bookmarkStart w:id="4" w:name="_Toc47856514"/>
-      <w:bookmarkStart w:id="5" w:name="_Toc47856942"/>
+      <w:bookmarkStart w:id="5" w:name="_Toc47856514"/>
+      <w:bookmarkStart w:id="6" w:name="_Toc47856942"/>
       <w:r>
         <w:lastRenderedPageBreak/>
         <w:t>DANH MỤC TỪ VIẾT TẮT</w:t>
       </w:r>
-      <w:bookmarkEnd w:id="4"/>
       <w:bookmarkEnd w:id="5"/>
+      <w:bookmarkEnd w:id="6"/>
     </w:p>
     <w:tbl>
       <w:tblPr>
@@ -3160,14 +3101,14 @@
         </w:numPr>
         <w:ind w:left="360"/>
       </w:pPr>
-      <w:bookmarkStart w:id="6" w:name="_Toc47856515"/>
-      <w:bookmarkStart w:id="7" w:name="_Toc47856943"/>
+      <w:bookmarkStart w:id="7" w:name="_Toc47856515"/>
+      <w:bookmarkStart w:id="8" w:name="_Toc47856943"/>
       <w:r>
         <w:lastRenderedPageBreak/>
         <w:t>DANH MỤC BẢNG BIỂU</w:t>
       </w:r>
-      <w:bookmarkEnd w:id="6"/>
       <w:bookmarkEnd w:id="7"/>
+      <w:bookmarkEnd w:id="8"/>
     </w:p>
     <w:p>
       <w:pPr>
@@ -3292,14 +3233,14 @@
           <w:noProof/>
         </w:rPr>
       </w:pPr>
-      <w:bookmarkStart w:id="8" w:name="_Toc47856516"/>
-      <w:bookmarkStart w:id="9" w:name="_Toc47856944"/>
+      <w:bookmarkStart w:id="9" w:name="_Toc47856516"/>
+      <w:bookmarkStart w:id="10" w:name="_Toc47856944"/>
       <w:r>
         <w:lastRenderedPageBreak/>
         <w:t>DANH MỤC HÌNH VẼ</w:t>
       </w:r>
-      <w:bookmarkEnd w:id="8"/>
       <w:bookmarkEnd w:id="9"/>
+      <w:bookmarkEnd w:id="10"/>
       <w:r>
         <w:fldChar w:fldCharType="begin"/>
       </w:r>
@@ -3416,14 +3357,14 @@
       <w:pPr>
         <w:pStyle w:val="Heading1"/>
       </w:pPr>
-      <w:bookmarkStart w:id="10" w:name="_Toc47856517"/>
-      <w:bookmarkStart w:id="11" w:name="_Toc47856945"/>
+      <w:bookmarkStart w:id="11" w:name="_Toc47856517"/>
+      <w:bookmarkStart w:id="12" w:name="_Toc47856945"/>
       <w:r>
         <w:lastRenderedPageBreak/>
         <w:t>MÔ TẢ BÀI TOÁN</w:t>
       </w:r>
-      <w:bookmarkEnd w:id="10"/>
       <w:bookmarkEnd w:id="11"/>
+      <w:bookmarkEnd w:id="12"/>
     </w:p>
     <w:p>
       <w:pPr>
@@ -4402,8 +4343,6 @@
       </w:tr>
     </w:tbl>
     <w:p>
-      <w:bookmarkStart w:id="12" w:name="_GoBack"/>
-      <w:bookmarkEnd w:id="12"/>
       <w:r>
         <w:br w:type="page"/>
       </w:r>
@@ -4494,25 +4433,51 @@
       <w:r>
         <w:t xml:space="preserve">Hình </w:t>
       </w:r>
-      <w:fldSimple w:instr=" STYLEREF 1 \s ">
-        <w:r>
-          <w:rPr>
-            <w:noProof/>
-          </w:rPr>
-          <w:t>2</w:t>
-        </w:r>
-      </w:fldSimple>
+      <w:r>
+        <w:fldChar w:fldCharType="begin"/>
+      </w:r>
+      <w:r>
+        <w:instrText xml:space="preserve"> STYLEREF 1 \s </w:instrText>
+      </w:r>
+      <w:r>
+        <w:fldChar w:fldCharType="separate"/>
+      </w:r>
+      <w:r>
+        <w:rPr>
+          <w:noProof/>
+        </w:rPr>
+        <w:t>2</w:t>
+      </w:r>
+      <w:r>
+        <w:rPr>
+          <w:noProof/>
+        </w:rPr>
+        <w:fldChar w:fldCharType="end"/>
+      </w:r>
       <w:r>
         <w:noBreakHyphen/>
       </w:r>
-      <w:fldSimple w:instr=" SEQ Hình \* ARABIC \s 1 ">
-        <w:r>
-          <w:rPr>
-            <w:noProof/>
-          </w:rPr>
-          <w:t>1</w:t>
-        </w:r>
-      </w:fldSimple>
+      <w:r>
+        <w:fldChar w:fldCharType="begin"/>
+      </w:r>
+      <w:r>
+        <w:instrText xml:space="preserve"> SEQ Hình \* ARABIC \s 1 </w:instrText>
+      </w:r>
+      <w:r>
+        <w:fldChar w:fldCharType="separate"/>
+      </w:r>
+      <w:r>
+        <w:rPr>
+          <w:noProof/>
+        </w:rPr>
+        <w:t>1</w:t>
+      </w:r>
+      <w:r>
+        <w:rPr>
+          <w:noProof/>
+        </w:rPr>
+        <w:fldChar w:fldCharType="end"/>
+      </w:r>
       <w:r>
         <w:t xml:space="preserve"> Ví dụ về caption cho hình ảnh</w:t>
       </w:r>
@@ -4826,7 +4791,7 @@
           <w:rPr>
             <w:noProof/>
           </w:rPr>
-          <w:t>v</w:t>
+          <w:t>7</w:t>
         </w:r>
         <w:r>
           <w:rPr>
@@ -7004,7 +6969,7 @@
 </file>
 
 <file path=customXml/itemProps1.xml><?xml version="1.0" encoding="utf-8"?>
-<ds:datastoreItem xmlns:ds="http://schemas.openxmlformats.org/officeDocument/2006/customXml" ds:itemID="{A01348D9-DCC4-45D0-BA23-684BC5735A85}">
+<ds:datastoreItem xmlns:ds="http://schemas.openxmlformats.org/officeDocument/2006/customXml" ds:itemID="{BF839839-EEAD-415C-83D1-32B8A1D2C29D}">
   <ds:schemaRefs>
     <ds:schemaRef ds:uri="http://schemas.openxmlformats.org/officeDocument/2006/bibliography"/>
   </ds:schemaRefs>

</xml_diff>

<commit_message>
TDuyen update SQL + Baocao
</commit_message>
<xml_diff>
--- a/01/MauBaoCao_BaiTapDuAn.docx
+++ b/01/MauBaoCao_BaiTapDuAn.docx
@@ -565,7 +565,6 @@
           <w:szCs w:val="28"/>
         </w:rPr>
       </w:pPr>
-      <w:bookmarkStart w:id="0" w:name="_GoBack"/>
       <w:r>
         <w:rPr>
           <w:spacing w:val="-1"/>
@@ -733,7 +732,6 @@
         <w:t>Cao Thị Nhâm</w:t>
       </w:r>
     </w:p>
-    <w:bookmarkEnd w:id="0"/>
     <w:p>
       <w:pPr>
         <w:spacing w:line="200" w:lineRule="exact"/>
@@ -917,14 +915,14 @@
         </w:numPr>
         <w:ind w:left="360"/>
       </w:pPr>
-      <w:bookmarkStart w:id="1" w:name="_Toc47856512"/>
-      <w:bookmarkStart w:id="2" w:name="_Toc47856940"/>
+      <w:bookmarkStart w:id="0" w:name="_Toc47856512"/>
+      <w:bookmarkStart w:id="1" w:name="_Toc47856940"/>
       <w:r>
         <w:lastRenderedPageBreak/>
         <w:t>LỜI CAM ĐOAN</w:t>
       </w:r>
+      <w:bookmarkEnd w:id="0"/>
       <w:bookmarkEnd w:id="1"/>
-      <w:bookmarkEnd w:id="2"/>
     </w:p>
     <w:p>
       <w:pPr>
@@ -941,14 +939,14 @@
       <w:r>
         <w:br w:type="page"/>
       </w:r>
-      <w:bookmarkStart w:id="3" w:name="_Toc47856513"/>
-      <w:bookmarkStart w:id="4" w:name="_Toc47856941"/>
+      <w:bookmarkStart w:id="2" w:name="_Toc47856513"/>
+      <w:bookmarkStart w:id="3" w:name="_Toc47856941"/>
       <w:r>
         <w:lastRenderedPageBreak/>
         <w:t>MỤC LỤC</w:t>
       </w:r>
+      <w:bookmarkEnd w:id="2"/>
       <w:bookmarkEnd w:id="3"/>
-      <w:bookmarkEnd w:id="4"/>
       <w:r>
         <w:fldChar w:fldCharType="begin"/>
       </w:r>
@@ -2875,14 +2873,14 @@
         </w:numPr>
         <w:ind w:left="360"/>
       </w:pPr>
-      <w:bookmarkStart w:id="5" w:name="_Toc47856514"/>
-      <w:bookmarkStart w:id="6" w:name="_Toc47856942"/>
+      <w:bookmarkStart w:id="4" w:name="_Toc47856514"/>
+      <w:bookmarkStart w:id="5" w:name="_Toc47856942"/>
       <w:r>
         <w:lastRenderedPageBreak/>
         <w:t>DANH MỤC TỪ VIẾT TẮT</w:t>
       </w:r>
+      <w:bookmarkEnd w:id="4"/>
       <w:bookmarkEnd w:id="5"/>
-      <w:bookmarkEnd w:id="6"/>
     </w:p>
     <w:tbl>
       <w:tblPr>
@@ -3059,14 +3057,14 @@
         </w:numPr>
         <w:ind w:left="360"/>
       </w:pPr>
-      <w:bookmarkStart w:id="7" w:name="_Toc47856515"/>
-      <w:bookmarkStart w:id="8" w:name="_Toc47856943"/>
+      <w:bookmarkStart w:id="6" w:name="_Toc47856515"/>
+      <w:bookmarkStart w:id="7" w:name="_Toc47856943"/>
       <w:r>
         <w:lastRenderedPageBreak/>
         <w:t>DANH MỤC BẢNG BIỂU</w:t>
       </w:r>
+      <w:bookmarkEnd w:id="6"/>
       <w:bookmarkEnd w:id="7"/>
-      <w:bookmarkEnd w:id="8"/>
     </w:p>
     <w:p>
       <w:pPr>
@@ -3191,14 +3189,14 @@
           <w:noProof/>
         </w:rPr>
       </w:pPr>
-      <w:bookmarkStart w:id="9" w:name="_Toc47856516"/>
-      <w:bookmarkStart w:id="10" w:name="_Toc47856944"/>
+      <w:bookmarkStart w:id="8" w:name="_Toc47856516"/>
+      <w:bookmarkStart w:id="9" w:name="_Toc47856944"/>
       <w:r>
         <w:lastRenderedPageBreak/>
         <w:t>DANH MỤC HÌNH VẼ</w:t>
       </w:r>
+      <w:bookmarkEnd w:id="8"/>
       <w:bookmarkEnd w:id="9"/>
-      <w:bookmarkEnd w:id="10"/>
       <w:r>
         <w:fldChar w:fldCharType="begin"/>
       </w:r>
@@ -3315,14 +3313,14 @@
       <w:pPr>
         <w:pStyle w:val="Heading1"/>
       </w:pPr>
-      <w:bookmarkStart w:id="11" w:name="_Toc47856517"/>
-      <w:bookmarkStart w:id="12" w:name="_Toc47856945"/>
+      <w:bookmarkStart w:id="10" w:name="_Toc47856517"/>
+      <w:bookmarkStart w:id="11" w:name="_Toc47856945"/>
       <w:r>
         <w:lastRenderedPageBreak/>
         <w:t>MÔ TẢ BÀI TOÁN</w:t>
       </w:r>
+      <w:bookmarkEnd w:id="10"/>
       <w:bookmarkEnd w:id="11"/>
-      <w:bookmarkEnd w:id="12"/>
     </w:p>
     <w:p>
       <w:pPr>
@@ -3532,8 +3530,224 @@
             <w:tcW w:w="4158" w:type="dxa"/>
           </w:tcPr>
           <w:p>
-            <w:r>
-              <w:t>Dùng số điện thoại để làm mã khách</w:t>
+            <w:pPr>
+              <w:autoSpaceDE w:val="0"/>
+              <w:autoSpaceDN w:val="0"/>
+              <w:adjustRightInd w:val="0"/>
+              <w:spacing w:before="0" w:line="240" w:lineRule="auto"/>
+              <w:jc w:val="left"/>
+              <w:rPr>
+                <w:rFonts w:eastAsiaTheme="minorHAnsi"/>
+                <w:color w:val="000000" w:themeColor="text1"/>
+                <w:szCs w:val="26"/>
+              </w:rPr>
+            </w:pPr>
+            <w:r>
+              <w:rPr>
+                <w:rFonts w:eastAsiaTheme="minorHAnsi"/>
+                <w:color w:val="000000" w:themeColor="text1"/>
+                <w:szCs w:val="26"/>
+              </w:rPr>
+              <w:t>0123343434</w:t>
+            </w:r>
+          </w:p>
+          <w:p>
+            <w:pPr>
+              <w:autoSpaceDE w:val="0"/>
+              <w:autoSpaceDN w:val="0"/>
+              <w:adjustRightInd w:val="0"/>
+              <w:spacing w:before="0" w:line="240" w:lineRule="auto"/>
+              <w:jc w:val="left"/>
+              <w:rPr>
+                <w:rFonts w:eastAsiaTheme="minorHAnsi"/>
+                <w:color w:val="000000" w:themeColor="text1"/>
+                <w:szCs w:val="26"/>
+              </w:rPr>
+            </w:pPr>
+            <w:r>
+              <w:rPr>
+                <w:rFonts w:eastAsiaTheme="minorHAnsi"/>
+                <w:color w:val="000000" w:themeColor="text1"/>
+                <w:szCs w:val="26"/>
+              </w:rPr>
+              <w:t>0123454545</w:t>
+            </w:r>
+          </w:p>
+          <w:p>
+            <w:pPr>
+              <w:autoSpaceDE w:val="0"/>
+              <w:autoSpaceDN w:val="0"/>
+              <w:adjustRightInd w:val="0"/>
+              <w:spacing w:before="0" w:line="240" w:lineRule="auto"/>
+              <w:jc w:val="left"/>
+              <w:rPr>
+                <w:rFonts w:eastAsiaTheme="minorHAnsi"/>
+                <w:color w:val="000000" w:themeColor="text1"/>
+                <w:szCs w:val="26"/>
+              </w:rPr>
+            </w:pPr>
+            <w:r>
+              <w:rPr>
+                <w:rFonts w:eastAsiaTheme="minorHAnsi"/>
+                <w:color w:val="000000" w:themeColor="text1"/>
+                <w:szCs w:val="26"/>
+              </w:rPr>
+              <w:t>0123565656</w:t>
+            </w:r>
+          </w:p>
+          <w:p>
+            <w:pPr>
+              <w:autoSpaceDE w:val="0"/>
+              <w:autoSpaceDN w:val="0"/>
+              <w:adjustRightInd w:val="0"/>
+              <w:spacing w:before="0" w:line="240" w:lineRule="auto"/>
+              <w:jc w:val="left"/>
+              <w:rPr>
+                <w:rFonts w:eastAsiaTheme="minorHAnsi"/>
+                <w:color w:val="000000" w:themeColor="text1"/>
+                <w:szCs w:val="26"/>
+              </w:rPr>
+            </w:pPr>
+            <w:r>
+              <w:rPr>
+                <w:rFonts w:eastAsiaTheme="minorHAnsi"/>
+                <w:color w:val="000000" w:themeColor="text1"/>
+                <w:szCs w:val="26"/>
+              </w:rPr>
+              <w:t>0987121212</w:t>
+            </w:r>
+          </w:p>
+          <w:p>
+            <w:pPr>
+              <w:autoSpaceDE w:val="0"/>
+              <w:autoSpaceDN w:val="0"/>
+              <w:adjustRightInd w:val="0"/>
+              <w:spacing w:before="0" w:line="240" w:lineRule="auto"/>
+              <w:jc w:val="left"/>
+              <w:rPr>
+                <w:rFonts w:eastAsiaTheme="minorHAnsi"/>
+                <w:color w:val="000000" w:themeColor="text1"/>
+                <w:szCs w:val="26"/>
+              </w:rPr>
+            </w:pPr>
+            <w:r>
+              <w:rPr>
+                <w:rFonts w:eastAsiaTheme="minorHAnsi"/>
+                <w:color w:val="000000" w:themeColor="text1"/>
+                <w:szCs w:val="26"/>
+              </w:rPr>
+              <w:t>0987434343</w:t>
+            </w:r>
+          </w:p>
+          <w:p>
+            <w:pPr>
+              <w:autoSpaceDE w:val="0"/>
+              <w:autoSpaceDN w:val="0"/>
+              <w:adjustRightInd w:val="0"/>
+              <w:spacing w:before="0" w:line="240" w:lineRule="auto"/>
+              <w:jc w:val="left"/>
+              <w:rPr>
+                <w:rFonts w:eastAsiaTheme="minorHAnsi"/>
+                <w:color w:val="000000" w:themeColor="text1"/>
+                <w:szCs w:val="26"/>
+              </w:rPr>
+            </w:pPr>
+            <w:r>
+              <w:rPr>
+                <w:rFonts w:eastAsiaTheme="minorHAnsi"/>
+                <w:color w:val="000000" w:themeColor="text1"/>
+                <w:szCs w:val="26"/>
+              </w:rPr>
+              <w:t>0987141411</w:t>
+            </w:r>
+          </w:p>
+          <w:p>
+            <w:pPr>
+              <w:autoSpaceDE w:val="0"/>
+              <w:autoSpaceDN w:val="0"/>
+              <w:adjustRightInd w:val="0"/>
+              <w:spacing w:before="0" w:line="240" w:lineRule="auto"/>
+              <w:jc w:val="left"/>
+              <w:rPr>
+                <w:rFonts w:eastAsiaTheme="minorHAnsi"/>
+                <w:color w:val="000000" w:themeColor="text1"/>
+                <w:szCs w:val="26"/>
+              </w:rPr>
+            </w:pPr>
+            <w:r>
+              <w:rPr>
+                <w:rFonts w:eastAsiaTheme="minorHAnsi"/>
+                <w:color w:val="000000" w:themeColor="text1"/>
+                <w:szCs w:val="26"/>
+              </w:rPr>
+              <w:t>0432767776</w:t>
+            </w:r>
+          </w:p>
+          <w:p>
+            <w:pPr>
+              <w:autoSpaceDE w:val="0"/>
+              <w:autoSpaceDN w:val="0"/>
+              <w:adjustRightInd w:val="0"/>
+              <w:spacing w:before="0" w:line="240" w:lineRule="auto"/>
+              <w:jc w:val="left"/>
+              <w:rPr>
+                <w:rFonts w:eastAsiaTheme="minorHAnsi"/>
+                <w:color w:val="000000" w:themeColor="text1"/>
+                <w:szCs w:val="26"/>
+              </w:rPr>
+            </w:pPr>
+            <w:r>
+              <w:rPr>
+                <w:rFonts w:eastAsiaTheme="minorHAnsi"/>
+                <w:color w:val="000000" w:themeColor="text1"/>
+                <w:szCs w:val="26"/>
+              </w:rPr>
+              <w:t>0432929211</w:t>
+            </w:r>
+          </w:p>
+          <w:p>
+            <w:pPr>
+              <w:autoSpaceDE w:val="0"/>
+              <w:autoSpaceDN w:val="0"/>
+              <w:adjustRightInd w:val="0"/>
+              <w:spacing w:before="0" w:line="240" w:lineRule="auto"/>
+              <w:jc w:val="left"/>
+              <w:rPr>
+                <w:rFonts w:eastAsiaTheme="minorHAnsi"/>
+                <w:color w:val="000000" w:themeColor="text1"/>
+                <w:szCs w:val="26"/>
+              </w:rPr>
+            </w:pPr>
+            <w:r>
+              <w:rPr>
+                <w:rFonts w:eastAsiaTheme="minorHAnsi"/>
+                <w:color w:val="000000" w:themeColor="text1"/>
+                <w:szCs w:val="26"/>
+              </w:rPr>
+              <w:t>0432484844</w:t>
+            </w:r>
+          </w:p>
+          <w:p>
+            <w:pPr>
+              <w:autoSpaceDE w:val="0"/>
+              <w:autoSpaceDN w:val="0"/>
+              <w:adjustRightInd w:val="0"/>
+              <w:spacing w:before="0" w:line="240" w:lineRule="auto"/>
+              <w:jc w:val="left"/>
+              <w:rPr>
+                <w:rFonts w:ascii="Consolas" w:eastAsiaTheme="minorHAnsi" w:hAnsi="Consolas" w:cs="Consolas"/>
+                <w:color w:val="FF0000"/>
+                <w:sz w:val="19"/>
+                <w:szCs w:val="19"/>
+              </w:rPr>
+            </w:pPr>
+            <w:r>
+              <w:rPr>
+                <w:rFonts w:eastAsiaTheme="minorHAnsi"/>
+                <w:color w:val="000000" w:themeColor="text1"/>
+                <w:szCs w:val="26"/>
+              </w:rPr>
+              <w:t>0123929292</w:t>
             </w:r>
           </w:p>
         </w:tc>
@@ -3569,7 +3783,226 @@
           <w:tcPr>
             <w:tcW w:w="4158" w:type="dxa"/>
           </w:tcPr>
-          <w:p/>
+          <w:p>
+            <w:pPr>
+              <w:autoSpaceDE w:val="0"/>
+              <w:autoSpaceDN w:val="0"/>
+              <w:adjustRightInd w:val="0"/>
+              <w:spacing w:before="0" w:line="240" w:lineRule="auto"/>
+              <w:jc w:val="left"/>
+              <w:rPr>
+                <w:rFonts w:eastAsiaTheme="minorHAnsi"/>
+                <w:color w:val="000000" w:themeColor="text1"/>
+                <w:szCs w:val="26"/>
+              </w:rPr>
+            </w:pPr>
+            <w:r>
+              <w:rPr>
+                <w:rFonts w:eastAsiaTheme="minorHAnsi"/>
+                <w:color w:val="000000" w:themeColor="text1"/>
+                <w:szCs w:val="26"/>
+              </w:rPr>
+              <w:t>Nguyen Thi Thao Anh</w:t>
+            </w:r>
+          </w:p>
+          <w:p>
+            <w:pPr>
+              <w:autoSpaceDE w:val="0"/>
+              <w:autoSpaceDN w:val="0"/>
+              <w:adjustRightInd w:val="0"/>
+              <w:spacing w:before="0" w:line="240" w:lineRule="auto"/>
+              <w:jc w:val="left"/>
+              <w:rPr>
+                <w:rFonts w:eastAsiaTheme="minorHAnsi"/>
+                <w:color w:val="000000" w:themeColor="text1"/>
+                <w:szCs w:val="26"/>
+              </w:rPr>
+            </w:pPr>
+            <w:r>
+              <w:rPr>
+                <w:rFonts w:eastAsiaTheme="minorHAnsi"/>
+                <w:color w:val="000000" w:themeColor="text1"/>
+                <w:szCs w:val="26"/>
+              </w:rPr>
+              <w:t>Dang Lam Oanh</w:t>
+            </w:r>
+          </w:p>
+          <w:p>
+            <w:pPr>
+              <w:autoSpaceDE w:val="0"/>
+              <w:autoSpaceDN w:val="0"/>
+              <w:adjustRightInd w:val="0"/>
+              <w:spacing w:before="0" w:line="240" w:lineRule="auto"/>
+              <w:jc w:val="left"/>
+              <w:rPr>
+                <w:rFonts w:eastAsiaTheme="minorHAnsi"/>
+                <w:color w:val="000000" w:themeColor="text1"/>
+                <w:szCs w:val="26"/>
+              </w:rPr>
+            </w:pPr>
+            <w:r>
+              <w:rPr>
+                <w:rFonts w:eastAsiaTheme="minorHAnsi"/>
+                <w:color w:val="000000" w:themeColor="text1"/>
+                <w:szCs w:val="26"/>
+              </w:rPr>
+              <w:t>Ho Thi Thanh Uyen</w:t>
+            </w:r>
+          </w:p>
+          <w:p>
+            <w:pPr>
+              <w:autoSpaceDE w:val="0"/>
+              <w:autoSpaceDN w:val="0"/>
+              <w:adjustRightInd w:val="0"/>
+              <w:spacing w:before="0" w:line="240" w:lineRule="auto"/>
+              <w:jc w:val="left"/>
+              <w:rPr>
+                <w:rFonts w:eastAsiaTheme="minorHAnsi"/>
+                <w:color w:val="000000" w:themeColor="text1"/>
+                <w:szCs w:val="26"/>
+              </w:rPr>
+            </w:pPr>
+            <w:r>
+              <w:rPr>
+                <w:rFonts w:eastAsiaTheme="minorHAnsi"/>
+                <w:color w:val="000000" w:themeColor="text1"/>
+                <w:szCs w:val="26"/>
+              </w:rPr>
+              <w:t>Nguyen Linh Ngoc Huyen</w:t>
+            </w:r>
+          </w:p>
+          <w:p>
+            <w:pPr>
+              <w:autoSpaceDE w:val="0"/>
+              <w:autoSpaceDN w:val="0"/>
+              <w:adjustRightInd w:val="0"/>
+              <w:spacing w:before="0" w:line="240" w:lineRule="auto"/>
+              <w:jc w:val="left"/>
+              <w:rPr>
+                <w:rFonts w:eastAsiaTheme="minorHAnsi"/>
+                <w:color w:val="000000" w:themeColor="text1"/>
+                <w:szCs w:val="26"/>
+              </w:rPr>
+            </w:pPr>
+            <w:r>
+              <w:rPr>
+                <w:rFonts w:eastAsiaTheme="minorHAnsi"/>
+                <w:color w:val="000000" w:themeColor="text1"/>
+                <w:szCs w:val="26"/>
+              </w:rPr>
+              <w:t>Tang Huy Bao</w:t>
+            </w:r>
+          </w:p>
+          <w:p>
+            <w:pPr>
+              <w:autoSpaceDE w:val="0"/>
+              <w:autoSpaceDN w:val="0"/>
+              <w:adjustRightInd w:val="0"/>
+              <w:spacing w:before="0" w:line="240" w:lineRule="auto"/>
+              <w:jc w:val="left"/>
+              <w:rPr>
+                <w:rFonts w:eastAsiaTheme="minorHAnsi"/>
+                <w:color w:val="000000" w:themeColor="text1"/>
+                <w:szCs w:val="26"/>
+              </w:rPr>
+            </w:pPr>
+            <w:r>
+              <w:rPr>
+                <w:rFonts w:eastAsiaTheme="minorHAnsi"/>
+                <w:color w:val="000000" w:themeColor="text1"/>
+                <w:szCs w:val="26"/>
+              </w:rPr>
+              <w:t>Pham Bui Cam Tu</w:t>
+            </w:r>
+          </w:p>
+          <w:p>
+            <w:pPr>
+              <w:autoSpaceDE w:val="0"/>
+              <w:autoSpaceDN w:val="0"/>
+              <w:adjustRightInd w:val="0"/>
+              <w:spacing w:before="0" w:line="240" w:lineRule="auto"/>
+              <w:jc w:val="left"/>
+              <w:rPr>
+                <w:rFonts w:eastAsiaTheme="minorHAnsi"/>
+                <w:color w:val="000000" w:themeColor="text1"/>
+                <w:szCs w:val="26"/>
+              </w:rPr>
+            </w:pPr>
+            <w:r>
+              <w:rPr>
+                <w:rFonts w:eastAsiaTheme="minorHAnsi"/>
+                <w:color w:val="000000" w:themeColor="text1"/>
+                <w:szCs w:val="26"/>
+              </w:rPr>
+              <w:t>Pham Nhat Tri</w:t>
+            </w:r>
+          </w:p>
+          <w:p>
+            <w:pPr>
+              <w:autoSpaceDE w:val="0"/>
+              <w:autoSpaceDN w:val="0"/>
+              <w:adjustRightInd w:val="0"/>
+              <w:spacing w:before="0" w:line="240" w:lineRule="auto"/>
+              <w:jc w:val="left"/>
+              <w:rPr>
+                <w:rFonts w:eastAsiaTheme="minorHAnsi"/>
+                <w:color w:val="000000" w:themeColor="text1"/>
+                <w:szCs w:val="26"/>
+              </w:rPr>
+            </w:pPr>
+            <w:r>
+              <w:rPr>
+                <w:rFonts w:eastAsiaTheme="minorHAnsi"/>
+                <w:color w:val="000000" w:themeColor="text1"/>
+                <w:szCs w:val="26"/>
+              </w:rPr>
+              <w:t>Dang Ngoc Phuong Hao</w:t>
+            </w:r>
+          </w:p>
+          <w:p>
+            <w:pPr>
+              <w:autoSpaceDE w:val="0"/>
+              <w:autoSpaceDN w:val="0"/>
+              <w:adjustRightInd w:val="0"/>
+              <w:spacing w:before="0" w:line="240" w:lineRule="auto"/>
+              <w:jc w:val="left"/>
+              <w:rPr>
+                <w:rFonts w:eastAsiaTheme="minorHAnsi"/>
+                <w:color w:val="000000" w:themeColor="text1"/>
+                <w:szCs w:val="26"/>
+              </w:rPr>
+            </w:pPr>
+            <w:r>
+              <w:rPr>
+                <w:rFonts w:eastAsiaTheme="minorHAnsi"/>
+                <w:color w:val="000000" w:themeColor="text1"/>
+                <w:szCs w:val="26"/>
+              </w:rPr>
+              <w:t>Duong Thi Linh Tam</w:t>
+            </w:r>
+          </w:p>
+          <w:p>
+            <w:pPr>
+              <w:autoSpaceDE w:val="0"/>
+              <w:autoSpaceDN w:val="0"/>
+              <w:adjustRightInd w:val="0"/>
+              <w:spacing w:before="0" w:line="240" w:lineRule="auto"/>
+              <w:jc w:val="left"/>
+              <w:rPr>
+                <w:rFonts w:eastAsiaTheme="minorHAnsi"/>
+                <w:color w:val="000000" w:themeColor="text1"/>
+                <w:szCs w:val="26"/>
+              </w:rPr>
+            </w:pPr>
+            <w:r>
+              <w:rPr>
+                <w:rFonts w:eastAsiaTheme="minorHAnsi"/>
+                <w:color w:val="000000" w:themeColor="text1"/>
+                <w:szCs w:val="26"/>
+              </w:rPr>
+              <w:t>Thai Thi Thanh Thuy</w:t>
+            </w:r>
+          </w:p>
         </w:tc>
       </w:tr>
       <w:tr>
@@ -3603,7 +4036,227 @@
           <w:tcPr>
             <w:tcW w:w="4158" w:type="dxa"/>
           </w:tcPr>
-          <w:p/>
+          <w:p>
+            <w:pPr>
+              <w:autoSpaceDE w:val="0"/>
+              <w:autoSpaceDN w:val="0"/>
+              <w:adjustRightInd w:val="0"/>
+              <w:spacing w:before="0" w:line="240" w:lineRule="auto"/>
+              <w:jc w:val="left"/>
+              <w:rPr>
+                <w:rFonts w:eastAsiaTheme="minorHAnsi"/>
+                <w:color w:val="000000" w:themeColor="text1"/>
+                <w:szCs w:val="26"/>
+              </w:rPr>
+            </w:pPr>
+            <w:r>
+              <w:rPr>
+                <w:rFonts w:eastAsiaTheme="minorHAnsi"/>
+                <w:color w:val="000000" w:themeColor="text1"/>
+                <w:szCs w:val="26"/>
+              </w:rPr>
+              <w:t>438 Nguyen Dinh Duong</w:t>
+            </w:r>
+          </w:p>
+          <w:p>
+            <w:pPr>
+              <w:autoSpaceDE w:val="0"/>
+              <w:autoSpaceDN w:val="0"/>
+              <w:adjustRightInd w:val="0"/>
+              <w:spacing w:before="0" w:line="240" w:lineRule="auto"/>
+              <w:jc w:val="left"/>
+              <w:rPr>
+                <w:rFonts w:eastAsiaTheme="minorHAnsi"/>
+                <w:color w:val="000000" w:themeColor="text1"/>
+                <w:szCs w:val="26"/>
+              </w:rPr>
+            </w:pPr>
+            <w:r>
+              <w:rPr>
+                <w:rFonts w:eastAsiaTheme="minorHAnsi"/>
+                <w:color w:val="000000" w:themeColor="text1"/>
+                <w:szCs w:val="26"/>
+              </w:rPr>
+              <w:t>71 Pasteur</w:t>
+            </w:r>
+          </w:p>
+          <w:p>
+            <w:pPr>
+              <w:autoSpaceDE w:val="0"/>
+              <w:autoSpaceDN w:val="0"/>
+              <w:adjustRightInd w:val="0"/>
+              <w:spacing w:before="0" w:line="240" w:lineRule="auto"/>
+              <w:jc w:val="left"/>
+              <w:rPr>
+                <w:rFonts w:eastAsiaTheme="minorHAnsi"/>
+                <w:color w:val="000000" w:themeColor="text1"/>
+                <w:szCs w:val="26"/>
+              </w:rPr>
+            </w:pPr>
+            <w:r>
+              <w:rPr>
+                <w:rFonts w:eastAsiaTheme="minorHAnsi"/>
+                <w:color w:val="000000" w:themeColor="text1"/>
+                <w:szCs w:val="26"/>
+              </w:rPr>
+              <w:lastRenderedPageBreak/>
+              <w:t>423/43 Hai Phong</w:t>
+            </w:r>
+          </w:p>
+          <w:p>
+            <w:pPr>
+              <w:autoSpaceDE w:val="0"/>
+              <w:autoSpaceDN w:val="0"/>
+              <w:adjustRightInd w:val="0"/>
+              <w:spacing w:before="0" w:line="240" w:lineRule="auto"/>
+              <w:jc w:val="left"/>
+              <w:rPr>
+                <w:rFonts w:eastAsiaTheme="minorHAnsi"/>
+                <w:color w:val="000000" w:themeColor="text1"/>
+                <w:szCs w:val="26"/>
+              </w:rPr>
+            </w:pPr>
+            <w:r>
+              <w:rPr>
+                <w:rFonts w:eastAsiaTheme="minorHAnsi"/>
+                <w:color w:val="000000" w:themeColor="text1"/>
+                <w:szCs w:val="26"/>
+              </w:rPr>
+              <w:t>12 Nguyen Chi Thanh</w:t>
+            </w:r>
+          </w:p>
+          <w:p>
+            <w:pPr>
+              <w:autoSpaceDE w:val="0"/>
+              <w:autoSpaceDN w:val="0"/>
+              <w:adjustRightInd w:val="0"/>
+              <w:spacing w:before="0" w:line="240" w:lineRule="auto"/>
+              <w:jc w:val="left"/>
+              <w:rPr>
+                <w:rFonts w:eastAsiaTheme="minorHAnsi"/>
+                <w:color w:val="000000" w:themeColor="text1"/>
+                <w:szCs w:val="26"/>
+              </w:rPr>
+            </w:pPr>
+            <w:r>
+              <w:rPr>
+                <w:rFonts w:eastAsiaTheme="minorHAnsi"/>
+                <w:color w:val="000000" w:themeColor="text1"/>
+                <w:szCs w:val="26"/>
+              </w:rPr>
+              <w:t>7 Dien Bien Phu</w:t>
+            </w:r>
+          </w:p>
+          <w:p>
+            <w:pPr>
+              <w:autoSpaceDE w:val="0"/>
+              <w:autoSpaceDN w:val="0"/>
+              <w:adjustRightInd w:val="0"/>
+              <w:spacing w:before="0" w:line="240" w:lineRule="auto"/>
+              <w:jc w:val="left"/>
+              <w:rPr>
+                <w:rFonts w:eastAsiaTheme="minorHAnsi"/>
+                <w:color w:val="000000" w:themeColor="text1"/>
+                <w:szCs w:val="26"/>
+              </w:rPr>
+            </w:pPr>
+            <w:r>
+              <w:rPr>
+                <w:rFonts w:eastAsiaTheme="minorHAnsi"/>
+                <w:color w:val="000000" w:themeColor="text1"/>
+                <w:szCs w:val="26"/>
+              </w:rPr>
+              <w:t>675 Ngo Quyen</w:t>
+            </w:r>
+          </w:p>
+          <w:p>
+            <w:pPr>
+              <w:autoSpaceDE w:val="0"/>
+              <w:autoSpaceDN w:val="0"/>
+              <w:adjustRightInd w:val="0"/>
+              <w:spacing w:before="0" w:line="240" w:lineRule="auto"/>
+              <w:jc w:val="left"/>
+              <w:rPr>
+                <w:rFonts w:eastAsiaTheme="minorHAnsi"/>
+                <w:color w:val="000000" w:themeColor="text1"/>
+                <w:szCs w:val="26"/>
+              </w:rPr>
+            </w:pPr>
+            <w:r>
+              <w:rPr>
+                <w:rFonts w:eastAsiaTheme="minorHAnsi"/>
+                <w:color w:val="000000" w:themeColor="text1"/>
+                <w:szCs w:val="26"/>
+              </w:rPr>
+              <w:t>21 An Thuong 20</w:t>
+            </w:r>
+          </w:p>
+          <w:p>
+            <w:pPr>
+              <w:autoSpaceDE w:val="0"/>
+              <w:autoSpaceDN w:val="0"/>
+              <w:adjustRightInd w:val="0"/>
+              <w:spacing w:before="0" w:line="240" w:lineRule="auto"/>
+              <w:jc w:val="left"/>
+              <w:rPr>
+                <w:rFonts w:eastAsiaTheme="minorHAnsi"/>
+                <w:color w:val="000000" w:themeColor="text1"/>
+                <w:szCs w:val="26"/>
+              </w:rPr>
+            </w:pPr>
+            <w:r>
+              <w:rPr>
+                <w:rFonts w:eastAsiaTheme="minorHAnsi"/>
+                <w:color w:val="000000" w:themeColor="text1"/>
+                <w:szCs w:val="26"/>
+              </w:rPr>
+              <w:t>173 Hoang Dieu</w:t>
+            </w:r>
+          </w:p>
+          <w:p>
+            <w:pPr>
+              <w:autoSpaceDE w:val="0"/>
+              <w:autoSpaceDN w:val="0"/>
+              <w:adjustRightInd w:val="0"/>
+              <w:spacing w:before="0" w:line="240" w:lineRule="auto"/>
+              <w:jc w:val="left"/>
+              <w:rPr>
+                <w:rFonts w:eastAsiaTheme="minorHAnsi"/>
+                <w:color w:val="000000" w:themeColor="text1"/>
+                <w:szCs w:val="26"/>
+              </w:rPr>
+            </w:pPr>
+            <w:r>
+              <w:rPr>
+                <w:rFonts w:eastAsiaTheme="minorHAnsi"/>
+                <w:color w:val="000000" w:themeColor="text1"/>
+                <w:szCs w:val="26"/>
+              </w:rPr>
+              <w:t>187 Ha Huy Tap</w:t>
+            </w:r>
+          </w:p>
+          <w:p>
+            <w:pPr>
+              <w:autoSpaceDE w:val="0"/>
+              <w:autoSpaceDN w:val="0"/>
+              <w:adjustRightInd w:val="0"/>
+              <w:spacing w:before="0" w:line="240" w:lineRule="auto"/>
+              <w:jc w:val="left"/>
+              <w:rPr>
+                <w:rFonts w:eastAsiaTheme="minorHAnsi"/>
+                <w:color w:val="000000" w:themeColor="text1"/>
+                <w:szCs w:val="26"/>
+              </w:rPr>
+            </w:pPr>
+            <w:r>
+              <w:rPr>
+                <w:rFonts w:eastAsiaTheme="minorHAnsi"/>
+                <w:color w:val="000000" w:themeColor="text1"/>
+                <w:szCs w:val="26"/>
+              </w:rPr>
+              <w:t>238 Nguyen Thi Minh Khai</w:t>
+            </w:r>
+          </w:p>
         </w:tc>
       </w:tr>
       <w:tr>
@@ -3613,6 +4266,7 @@
           </w:tcPr>
           <w:p>
             <w:r>
+              <w:lastRenderedPageBreak/>
               <w:t>ThanThiet</w:t>
             </w:r>
           </w:p>
@@ -3638,8 +4292,223 @@
             <w:tcW w:w="4158" w:type="dxa"/>
           </w:tcPr>
           <w:p>
-            <w:r>
-              <w:t>Lưu điểm khách hàng thân thiết</w:t>
+            <w:pPr>
+              <w:autoSpaceDE w:val="0"/>
+              <w:autoSpaceDN w:val="0"/>
+              <w:adjustRightInd w:val="0"/>
+              <w:spacing w:before="0" w:line="240" w:lineRule="auto"/>
+              <w:jc w:val="left"/>
+              <w:rPr>
+                <w:rFonts w:eastAsiaTheme="minorHAnsi"/>
+                <w:color w:val="000000" w:themeColor="text1"/>
+                <w:szCs w:val="26"/>
+              </w:rPr>
+            </w:pPr>
+            <w:r>
+              <w:rPr>
+                <w:rFonts w:eastAsiaTheme="minorHAnsi"/>
+                <w:color w:val="000000" w:themeColor="text1"/>
+                <w:szCs w:val="26"/>
+              </w:rPr>
+              <w:t>10</w:t>
+            </w:r>
+          </w:p>
+          <w:p>
+            <w:pPr>
+              <w:autoSpaceDE w:val="0"/>
+              <w:autoSpaceDN w:val="0"/>
+              <w:adjustRightInd w:val="0"/>
+              <w:spacing w:before="0" w:line="240" w:lineRule="auto"/>
+              <w:jc w:val="left"/>
+              <w:rPr>
+                <w:rFonts w:eastAsiaTheme="minorHAnsi"/>
+                <w:color w:val="000000" w:themeColor="text1"/>
+                <w:szCs w:val="26"/>
+              </w:rPr>
+            </w:pPr>
+            <w:r>
+              <w:rPr>
+                <w:rFonts w:eastAsiaTheme="minorHAnsi"/>
+                <w:color w:val="000000" w:themeColor="text1"/>
+                <w:szCs w:val="26"/>
+              </w:rPr>
+              <w:t>80</w:t>
+            </w:r>
+          </w:p>
+          <w:p>
+            <w:pPr>
+              <w:autoSpaceDE w:val="0"/>
+              <w:autoSpaceDN w:val="0"/>
+              <w:adjustRightInd w:val="0"/>
+              <w:spacing w:before="0" w:line="240" w:lineRule="auto"/>
+              <w:jc w:val="left"/>
+              <w:rPr>
+                <w:rFonts w:eastAsiaTheme="minorHAnsi"/>
+                <w:color w:val="000000" w:themeColor="text1"/>
+                <w:szCs w:val="26"/>
+              </w:rPr>
+            </w:pPr>
+            <w:r>
+              <w:rPr>
+                <w:rFonts w:eastAsiaTheme="minorHAnsi"/>
+                <w:color w:val="000000" w:themeColor="text1"/>
+                <w:szCs w:val="26"/>
+              </w:rPr>
+              <w:t>90</w:t>
+            </w:r>
+          </w:p>
+          <w:p>
+            <w:pPr>
+              <w:autoSpaceDE w:val="0"/>
+              <w:autoSpaceDN w:val="0"/>
+              <w:adjustRightInd w:val="0"/>
+              <w:spacing w:before="0" w:line="240" w:lineRule="auto"/>
+              <w:jc w:val="left"/>
+              <w:rPr>
+                <w:rFonts w:eastAsiaTheme="minorHAnsi"/>
+                <w:color w:val="000000" w:themeColor="text1"/>
+                <w:szCs w:val="26"/>
+              </w:rPr>
+            </w:pPr>
+            <w:r>
+              <w:rPr>
+                <w:rFonts w:eastAsiaTheme="minorHAnsi"/>
+                <w:color w:val="000000" w:themeColor="text1"/>
+                <w:szCs w:val="26"/>
+              </w:rPr>
+              <w:t>110</w:t>
+            </w:r>
+          </w:p>
+          <w:p>
+            <w:pPr>
+              <w:autoSpaceDE w:val="0"/>
+              <w:autoSpaceDN w:val="0"/>
+              <w:adjustRightInd w:val="0"/>
+              <w:spacing w:before="0" w:line="240" w:lineRule="auto"/>
+              <w:jc w:val="left"/>
+              <w:rPr>
+                <w:rFonts w:eastAsiaTheme="minorHAnsi"/>
+                <w:color w:val="000000" w:themeColor="text1"/>
+                <w:szCs w:val="26"/>
+              </w:rPr>
+            </w:pPr>
+            <w:r>
+              <w:rPr>
+                <w:rFonts w:eastAsiaTheme="minorHAnsi"/>
+                <w:color w:val="000000" w:themeColor="text1"/>
+                <w:szCs w:val="26"/>
+              </w:rPr>
+              <w:t>40</w:t>
+            </w:r>
+          </w:p>
+          <w:p>
+            <w:pPr>
+              <w:autoSpaceDE w:val="0"/>
+              <w:autoSpaceDN w:val="0"/>
+              <w:adjustRightInd w:val="0"/>
+              <w:spacing w:before="0" w:line="240" w:lineRule="auto"/>
+              <w:jc w:val="left"/>
+              <w:rPr>
+                <w:rFonts w:eastAsiaTheme="minorHAnsi"/>
+                <w:color w:val="000000" w:themeColor="text1"/>
+                <w:szCs w:val="26"/>
+              </w:rPr>
+            </w:pPr>
+            <w:r>
+              <w:rPr>
+                <w:rFonts w:eastAsiaTheme="minorHAnsi"/>
+                <w:color w:val="000000" w:themeColor="text1"/>
+                <w:szCs w:val="26"/>
+              </w:rPr>
+              <w:t>60</w:t>
+            </w:r>
+          </w:p>
+          <w:p>
+            <w:pPr>
+              <w:autoSpaceDE w:val="0"/>
+              <w:autoSpaceDN w:val="0"/>
+              <w:adjustRightInd w:val="0"/>
+              <w:spacing w:before="0" w:line="240" w:lineRule="auto"/>
+              <w:jc w:val="left"/>
+              <w:rPr>
+                <w:rFonts w:eastAsiaTheme="minorHAnsi"/>
+                <w:color w:val="000000" w:themeColor="text1"/>
+                <w:szCs w:val="26"/>
+              </w:rPr>
+            </w:pPr>
+            <w:r>
+              <w:rPr>
+                <w:rFonts w:eastAsiaTheme="minorHAnsi"/>
+                <w:color w:val="000000" w:themeColor="text1"/>
+                <w:szCs w:val="26"/>
+              </w:rPr>
+              <w:t>10</w:t>
+            </w:r>
+          </w:p>
+          <w:p>
+            <w:pPr>
+              <w:autoSpaceDE w:val="0"/>
+              <w:autoSpaceDN w:val="0"/>
+              <w:adjustRightInd w:val="0"/>
+              <w:spacing w:before="0" w:line="240" w:lineRule="auto"/>
+              <w:jc w:val="left"/>
+              <w:rPr>
+                <w:rFonts w:eastAsiaTheme="minorHAnsi"/>
+                <w:color w:val="000000" w:themeColor="text1"/>
+                <w:szCs w:val="26"/>
+              </w:rPr>
+            </w:pPr>
+            <w:r>
+              <w:rPr>
+                <w:rFonts w:eastAsiaTheme="minorHAnsi"/>
+                <w:color w:val="000000" w:themeColor="text1"/>
+                <w:szCs w:val="26"/>
+              </w:rPr>
+              <w:t>100</w:t>
+            </w:r>
+          </w:p>
+          <w:p>
+            <w:pPr>
+              <w:autoSpaceDE w:val="0"/>
+              <w:autoSpaceDN w:val="0"/>
+              <w:adjustRightInd w:val="0"/>
+              <w:spacing w:before="0" w:line="240" w:lineRule="auto"/>
+              <w:jc w:val="left"/>
+              <w:rPr>
+                <w:rFonts w:eastAsiaTheme="minorHAnsi"/>
+                <w:color w:val="000000" w:themeColor="text1"/>
+                <w:szCs w:val="26"/>
+              </w:rPr>
+            </w:pPr>
+            <w:r>
+              <w:rPr>
+                <w:rFonts w:eastAsiaTheme="minorHAnsi"/>
+                <w:color w:val="000000" w:themeColor="text1"/>
+                <w:szCs w:val="26"/>
+              </w:rPr>
+              <w:t>70</w:t>
+            </w:r>
+          </w:p>
+          <w:p>
+            <w:pPr>
+              <w:autoSpaceDE w:val="0"/>
+              <w:autoSpaceDN w:val="0"/>
+              <w:adjustRightInd w:val="0"/>
+              <w:spacing w:before="0" w:line="240" w:lineRule="auto"/>
+              <w:jc w:val="left"/>
+              <w:rPr>
+                <w:rFonts w:eastAsiaTheme="minorHAnsi"/>
+                <w:color w:val="000000" w:themeColor="text1"/>
+                <w:szCs w:val="26"/>
+              </w:rPr>
+            </w:pPr>
+            <w:r>
+              <w:rPr>
+                <w:rFonts w:eastAsiaTheme="minorHAnsi"/>
+                <w:color w:val="000000" w:themeColor="text1"/>
+                <w:szCs w:val="26"/>
+              </w:rPr>
+              <w:t>20</w:t>
             </w:r>
           </w:p>
         </w:tc>
@@ -3784,7 +4653,54 @@
           <w:tcPr>
             <w:tcW w:w="3708" w:type="dxa"/>
           </w:tcPr>
-          <w:p/>
+          <w:p>
+            <w:pPr>
+              <w:spacing w:line="240" w:lineRule="auto"/>
+            </w:pPr>
+            <w:r>
+              <w:t>1</w:t>
+            </w:r>
+          </w:p>
+          <w:p>
+            <w:pPr>
+              <w:spacing w:line="240" w:lineRule="auto"/>
+            </w:pPr>
+            <w:r>
+              <w:t>2</w:t>
+            </w:r>
+          </w:p>
+          <w:p>
+            <w:pPr>
+              <w:spacing w:line="240" w:lineRule="auto"/>
+            </w:pPr>
+            <w:r>
+              <w:t>3</w:t>
+            </w:r>
+          </w:p>
+          <w:p>
+            <w:pPr>
+              <w:spacing w:line="240" w:lineRule="auto"/>
+            </w:pPr>
+            <w:r>
+              <w:t>4</w:t>
+            </w:r>
+          </w:p>
+          <w:p>
+            <w:pPr>
+              <w:spacing w:line="240" w:lineRule="auto"/>
+            </w:pPr>
+            <w:r>
+              <w:t>5</w:t>
+            </w:r>
+          </w:p>
+          <w:p>
+            <w:pPr>
+              <w:spacing w:line="240" w:lineRule="auto"/>
+            </w:pPr>
+            <w:r>
+              <w:t>6</w:t>
+            </w:r>
+          </w:p>
         </w:tc>
       </w:tr>
       <w:tr>
@@ -3818,7 +4734,102 @@
           <w:tcPr>
             <w:tcW w:w="3708" w:type="dxa"/>
           </w:tcPr>
-          <w:p/>
+          <w:p>
+            <w:pPr>
+              <w:spacing w:line="240" w:lineRule="auto"/>
+              <w:rPr>
+                <w:color w:val="000000" w:themeColor="text1"/>
+                <w:szCs w:val="26"/>
+              </w:rPr>
+            </w:pPr>
+            <w:r>
+              <w:rPr>
+                <w:color w:val="000000" w:themeColor="text1"/>
+                <w:szCs w:val="26"/>
+              </w:rPr>
+              <w:t>Duong Tran Dieu Hau</w:t>
+            </w:r>
+          </w:p>
+          <w:p>
+            <w:pPr>
+              <w:spacing w:line="240" w:lineRule="auto"/>
+              <w:rPr>
+                <w:color w:val="000000" w:themeColor="text1"/>
+                <w:szCs w:val="26"/>
+              </w:rPr>
+            </w:pPr>
+            <w:r>
+              <w:rPr>
+                <w:color w:val="000000" w:themeColor="text1"/>
+                <w:szCs w:val="26"/>
+              </w:rPr>
+              <w:t>Huynh Thi Thu Phuong</w:t>
+            </w:r>
+          </w:p>
+          <w:p>
+            <w:pPr>
+              <w:spacing w:line="240" w:lineRule="auto"/>
+              <w:rPr>
+                <w:color w:val="000000" w:themeColor="text1"/>
+                <w:szCs w:val="26"/>
+              </w:rPr>
+            </w:pPr>
+            <w:r>
+              <w:rPr>
+                <w:color w:val="000000" w:themeColor="text1"/>
+                <w:szCs w:val="26"/>
+              </w:rPr>
+              <w:t>Nguyen Thi Le Hien</w:t>
+            </w:r>
+          </w:p>
+          <w:p>
+            <w:pPr>
+              <w:spacing w:line="240" w:lineRule="auto"/>
+              <w:rPr>
+                <w:color w:val="000000" w:themeColor="text1"/>
+                <w:szCs w:val="26"/>
+              </w:rPr>
+            </w:pPr>
+            <w:r>
+              <w:rPr>
+                <w:color w:val="000000" w:themeColor="text1"/>
+                <w:szCs w:val="26"/>
+              </w:rPr>
+              <w:t>Nguyen Thuc Minh</w:t>
+            </w:r>
+          </w:p>
+          <w:p>
+            <w:pPr>
+              <w:spacing w:line="240" w:lineRule="auto"/>
+              <w:rPr>
+                <w:color w:val="000000" w:themeColor="text1"/>
+                <w:szCs w:val="26"/>
+              </w:rPr>
+            </w:pPr>
+            <w:r>
+              <w:rPr>
+                <w:color w:val="000000" w:themeColor="text1"/>
+                <w:szCs w:val="26"/>
+              </w:rPr>
+              <w:t>Cao Van Nhat</w:t>
+            </w:r>
+          </w:p>
+          <w:p>
+            <w:pPr>
+              <w:spacing w:line="240" w:lineRule="auto"/>
+              <w:rPr>
+                <w:color w:val="000000" w:themeColor="text1"/>
+                <w:szCs w:val="26"/>
+              </w:rPr>
+            </w:pPr>
+            <w:r>
+              <w:rPr>
+                <w:color w:val="000000" w:themeColor="text1"/>
+                <w:szCs w:val="26"/>
+              </w:rPr>
+              <w:t>Nguyen Duy Thong</w:t>
+            </w:r>
+          </w:p>
         </w:tc>
       </w:tr>
       <w:tr>
@@ -3852,7 +4863,139 @@
           <w:tcPr>
             <w:tcW w:w="3708" w:type="dxa"/>
           </w:tcPr>
-          <w:p/>
+          <w:p>
+            <w:pPr>
+              <w:autoSpaceDE w:val="0"/>
+              <w:autoSpaceDN w:val="0"/>
+              <w:adjustRightInd w:val="0"/>
+              <w:spacing w:before="0" w:line="240" w:lineRule="auto"/>
+              <w:jc w:val="left"/>
+              <w:rPr>
+                <w:rFonts w:eastAsiaTheme="minorHAnsi"/>
+                <w:color w:val="000000" w:themeColor="text1"/>
+                <w:szCs w:val="26"/>
+              </w:rPr>
+            </w:pPr>
+            <w:r>
+              <w:rPr>
+                <w:rFonts w:eastAsiaTheme="minorHAnsi"/>
+                <w:color w:val="000000" w:themeColor="text1"/>
+                <w:szCs w:val="26"/>
+              </w:rPr>
+              <w:t>0123456789</w:t>
+            </w:r>
+          </w:p>
+          <w:p>
+            <w:pPr>
+              <w:autoSpaceDE w:val="0"/>
+              <w:autoSpaceDN w:val="0"/>
+              <w:adjustRightInd w:val="0"/>
+              <w:spacing w:before="0" w:line="240" w:lineRule="auto"/>
+              <w:jc w:val="left"/>
+              <w:rPr>
+                <w:rFonts w:eastAsiaTheme="minorHAnsi"/>
+                <w:color w:val="000000" w:themeColor="text1"/>
+                <w:szCs w:val="26"/>
+              </w:rPr>
+            </w:pPr>
+            <w:r>
+              <w:rPr>
+                <w:rFonts w:eastAsiaTheme="minorHAnsi"/>
+                <w:color w:val="000000" w:themeColor="text1"/>
+                <w:szCs w:val="26"/>
+              </w:rPr>
+              <w:t>0123456778</w:t>
+            </w:r>
+          </w:p>
+          <w:p>
+            <w:pPr>
+              <w:autoSpaceDE w:val="0"/>
+              <w:autoSpaceDN w:val="0"/>
+              <w:adjustRightInd w:val="0"/>
+              <w:spacing w:before="0" w:line="240" w:lineRule="auto"/>
+              <w:jc w:val="left"/>
+              <w:rPr>
+                <w:rFonts w:eastAsiaTheme="minorHAnsi"/>
+                <w:color w:val="000000" w:themeColor="text1"/>
+                <w:szCs w:val="26"/>
+              </w:rPr>
+            </w:pPr>
+            <w:r>
+              <w:rPr>
+                <w:rFonts w:eastAsiaTheme="minorHAnsi"/>
+                <w:color w:val="000000" w:themeColor="text1"/>
+                <w:szCs w:val="26"/>
+              </w:rPr>
+              <w:lastRenderedPageBreak/>
+              <w:t>0123456767</w:t>
+            </w:r>
+          </w:p>
+          <w:p>
+            <w:pPr>
+              <w:autoSpaceDE w:val="0"/>
+              <w:autoSpaceDN w:val="0"/>
+              <w:adjustRightInd w:val="0"/>
+              <w:spacing w:before="0" w:line="240" w:lineRule="auto"/>
+              <w:jc w:val="left"/>
+              <w:rPr>
+                <w:rFonts w:eastAsiaTheme="minorHAnsi"/>
+                <w:color w:val="000000" w:themeColor="text1"/>
+                <w:szCs w:val="26"/>
+              </w:rPr>
+            </w:pPr>
+            <w:r>
+              <w:rPr>
+                <w:rFonts w:eastAsiaTheme="minorHAnsi"/>
+                <w:color w:val="000000" w:themeColor="text1"/>
+                <w:szCs w:val="26"/>
+              </w:rPr>
+              <w:t>0123456745</w:t>
+            </w:r>
+          </w:p>
+          <w:p>
+            <w:pPr>
+              <w:autoSpaceDE w:val="0"/>
+              <w:autoSpaceDN w:val="0"/>
+              <w:adjustRightInd w:val="0"/>
+              <w:spacing w:before="0" w:line="240" w:lineRule="auto"/>
+              <w:jc w:val="left"/>
+              <w:rPr>
+                <w:rFonts w:eastAsiaTheme="minorHAnsi"/>
+                <w:color w:val="000000" w:themeColor="text1"/>
+                <w:szCs w:val="26"/>
+              </w:rPr>
+            </w:pPr>
+            <w:r>
+              <w:rPr>
+                <w:rFonts w:eastAsiaTheme="minorHAnsi"/>
+                <w:color w:val="000000" w:themeColor="text1"/>
+                <w:szCs w:val="26"/>
+              </w:rPr>
+              <w:t>0123456799</w:t>
+            </w:r>
+          </w:p>
+          <w:p>
+            <w:pPr>
+              <w:autoSpaceDE w:val="0"/>
+              <w:autoSpaceDN w:val="0"/>
+              <w:adjustRightInd w:val="0"/>
+              <w:spacing w:before="0" w:line="240" w:lineRule="auto"/>
+              <w:jc w:val="left"/>
+              <w:rPr>
+                <w:rFonts w:eastAsiaTheme="minorHAnsi"/>
+                <w:color w:val="000000" w:themeColor="text1"/>
+                <w:szCs w:val="26"/>
+              </w:rPr>
+            </w:pPr>
+            <w:r>
+              <w:rPr>
+                <w:rFonts w:eastAsiaTheme="minorHAnsi"/>
+                <w:color w:val="000000" w:themeColor="text1"/>
+                <w:szCs w:val="26"/>
+              </w:rPr>
+              <w:t>0123456788</w:t>
+            </w:r>
+          </w:p>
         </w:tc>
       </w:tr>
     </w:tbl>
@@ -3898,7 +5041,6 @@
               <w:rPr>
                 <w:b/>
               </w:rPr>
-              <w:lastRenderedPageBreak/>
               <w:t>Tên cột</w:t>
             </w:r>
           </w:p>
@@ -3996,7 +5138,214 @@
           <w:tcPr>
             <w:tcW w:w="3708" w:type="dxa"/>
           </w:tcPr>
-          <w:p/>
+          <w:p>
+            <w:pPr>
+              <w:autoSpaceDE w:val="0"/>
+              <w:autoSpaceDN w:val="0"/>
+              <w:adjustRightInd w:val="0"/>
+              <w:spacing w:before="0" w:line="240" w:lineRule="auto"/>
+              <w:jc w:val="left"/>
+              <w:rPr>
+                <w:rFonts w:eastAsiaTheme="minorHAnsi"/>
+                <w:color w:val="000000" w:themeColor="text1"/>
+                <w:szCs w:val="26"/>
+              </w:rPr>
+            </w:pPr>
+            <w:r>
+              <w:rPr>
+                <w:rFonts w:eastAsiaTheme="minorHAnsi"/>
+                <w:color w:val="000000" w:themeColor="text1"/>
+                <w:szCs w:val="26"/>
+              </w:rPr>
+              <w:t>0123343434</w:t>
+            </w:r>
+          </w:p>
+          <w:p>
+            <w:pPr>
+              <w:autoSpaceDE w:val="0"/>
+              <w:autoSpaceDN w:val="0"/>
+              <w:adjustRightInd w:val="0"/>
+              <w:spacing w:before="0" w:line="240" w:lineRule="auto"/>
+              <w:jc w:val="left"/>
+              <w:rPr>
+                <w:rFonts w:eastAsiaTheme="minorHAnsi"/>
+                <w:color w:val="000000" w:themeColor="text1"/>
+                <w:szCs w:val="26"/>
+              </w:rPr>
+            </w:pPr>
+            <w:r>
+              <w:rPr>
+                <w:rFonts w:eastAsiaTheme="minorHAnsi"/>
+                <w:color w:val="000000" w:themeColor="text1"/>
+                <w:szCs w:val="26"/>
+              </w:rPr>
+              <w:t>0123454545</w:t>
+            </w:r>
+          </w:p>
+          <w:p>
+            <w:pPr>
+              <w:autoSpaceDE w:val="0"/>
+              <w:autoSpaceDN w:val="0"/>
+              <w:adjustRightInd w:val="0"/>
+              <w:spacing w:before="0" w:line="240" w:lineRule="auto"/>
+              <w:jc w:val="left"/>
+              <w:rPr>
+                <w:rFonts w:eastAsiaTheme="minorHAnsi"/>
+                <w:color w:val="000000" w:themeColor="text1"/>
+                <w:szCs w:val="26"/>
+              </w:rPr>
+            </w:pPr>
+            <w:r>
+              <w:rPr>
+                <w:rFonts w:eastAsiaTheme="minorHAnsi"/>
+                <w:color w:val="000000" w:themeColor="text1"/>
+                <w:szCs w:val="26"/>
+              </w:rPr>
+              <w:t>0123565656</w:t>
+            </w:r>
+          </w:p>
+          <w:p>
+            <w:pPr>
+              <w:autoSpaceDE w:val="0"/>
+              <w:autoSpaceDN w:val="0"/>
+              <w:adjustRightInd w:val="0"/>
+              <w:spacing w:before="0" w:line="240" w:lineRule="auto"/>
+              <w:jc w:val="left"/>
+              <w:rPr>
+                <w:rFonts w:eastAsiaTheme="minorHAnsi"/>
+                <w:color w:val="000000" w:themeColor="text1"/>
+                <w:szCs w:val="26"/>
+              </w:rPr>
+            </w:pPr>
+            <w:r>
+              <w:rPr>
+                <w:rFonts w:eastAsiaTheme="minorHAnsi"/>
+                <w:color w:val="000000" w:themeColor="text1"/>
+                <w:szCs w:val="26"/>
+              </w:rPr>
+              <w:t>0987121212</w:t>
+            </w:r>
+          </w:p>
+          <w:p>
+            <w:pPr>
+              <w:autoSpaceDE w:val="0"/>
+              <w:autoSpaceDN w:val="0"/>
+              <w:adjustRightInd w:val="0"/>
+              <w:spacing w:before="0" w:line="240" w:lineRule="auto"/>
+              <w:jc w:val="left"/>
+              <w:rPr>
+                <w:rFonts w:eastAsiaTheme="minorHAnsi"/>
+                <w:color w:val="000000" w:themeColor="text1"/>
+                <w:szCs w:val="26"/>
+              </w:rPr>
+            </w:pPr>
+            <w:r>
+              <w:rPr>
+                <w:rFonts w:eastAsiaTheme="minorHAnsi"/>
+                <w:color w:val="000000" w:themeColor="text1"/>
+                <w:szCs w:val="26"/>
+              </w:rPr>
+              <w:t>0987434343</w:t>
+            </w:r>
+          </w:p>
+          <w:p>
+            <w:pPr>
+              <w:autoSpaceDE w:val="0"/>
+              <w:autoSpaceDN w:val="0"/>
+              <w:adjustRightInd w:val="0"/>
+              <w:spacing w:before="0" w:line="240" w:lineRule="auto"/>
+              <w:jc w:val="left"/>
+              <w:rPr>
+                <w:rFonts w:eastAsiaTheme="minorHAnsi"/>
+                <w:color w:val="000000" w:themeColor="text1"/>
+                <w:szCs w:val="26"/>
+              </w:rPr>
+            </w:pPr>
+            <w:r>
+              <w:rPr>
+                <w:rFonts w:eastAsiaTheme="minorHAnsi"/>
+                <w:color w:val="000000" w:themeColor="text1"/>
+                <w:szCs w:val="26"/>
+              </w:rPr>
+              <w:t>0987141411</w:t>
+            </w:r>
+          </w:p>
+          <w:p>
+            <w:pPr>
+              <w:autoSpaceDE w:val="0"/>
+              <w:autoSpaceDN w:val="0"/>
+              <w:adjustRightInd w:val="0"/>
+              <w:spacing w:before="0" w:line="240" w:lineRule="auto"/>
+              <w:jc w:val="left"/>
+              <w:rPr>
+                <w:rFonts w:eastAsiaTheme="minorHAnsi"/>
+                <w:color w:val="000000" w:themeColor="text1"/>
+                <w:szCs w:val="26"/>
+              </w:rPr>
+            </w:pPr>
+            <w:r>
+              <w:rPr>
+                <w:rFonts w:eastAsiaTheme="minorHAnsi"/>
+                <w:color w:val="000000" w:themeColor="text1"/>
+                <w:szCs w:val="26"/>
+              </w:rPr>
+              <w:t>0432767776</w:t>
+            </w:r>
+          </w:p>
+          <w:p>
+            <w:pPr>
+              <w:autoSpaceDE w:val="0"/>
+              <w:autoSpaceDN w:val="0"/>
+              <w:adjustRightInd w:val="0"/>
+              <w:spacing w:before="0" w:line="240" w:lineRule="auto"/>
+              <w:jc w:val="left"/>
+              <w:rPr>
+                <w:rFonts w:eastAsiaTheme="minorHAnsi"/>
+                <w:color w:val="000000" w:themeColor="text1"/>
+                <w:szCs w:val="26"/>
+              </w:rPr>
+            </w:pPr>
+            <w:r>
+              <w:rPr>
+                <w:rFonts w:eastAsiaTheme="minorHAnsi"/>
+                <w:color w:val="000000" w:themeColor="text1"/>
+                <w:szCs w:val="26"/>
+              </w:rPr>
+              <w:t>0432929211</w:t>
+            </w:r>
+          </w:p>
+          <w:p>
+            <w:pPr>
+              <w:autoSpaceDE w:val="0"/>
+              <w:autoSpaceDN w:val="0"/>
+              <w:adjustRightInd w:val="0"/>
+              <w:spacing w:before="0" w:line="240" w:lineRule="auto"/>
+              <w:jc w:val="left"/>
+              <w:rPr>
+                <w:rFonts w:eastAsiaTheme="minorHAnsi"/>
+                <w:color w:val="000000" w:themeColor="text1"/>
+                <w:szCs w:val="26"/>
+              </w:rPr>
+            </w:pPr>
+            <w:r>
+              <w:rPr>
+                <w:rFonts w:eastAsiaTheme="minorHAnsi"/>
+                <w:color w:val="000000" w:themeColor="text1"/>
+                <w:szCs w:val="26"/>
+              </w:rPr>
+              <w:t>0432484844</w:t>
+            </w:r>
+          </w:p>
+          <w:p>
+            <w:r>
+              <w:rPr>
+                <w:rFonts w:eastAsiaTheme="minorHAnsi"/>
+                <w:color w:val="000000" w:themeColor="text1"/>
+                <w:szCs w:val="26"/>
+              </w:rPr>
+              <w:t>0123929292</w:t>
+            </w:r>
+          </w:p>
         </w:tc>
       </w:tr>
       <w:tr>
@@ -4030,7 +5379,51 @@
           <w:tcPr>
             <w:tcW w:w="3708" w:type="dxa"/>
           </w:tcPr>
-          <w:p/>
+          <w:p>
+            <w:pPr>
+              <w:spacing w:line="240" w:lineRule="auto"/>
+            </w:pPr>
+            <w:r>
+              <w:t>1</w:t>
+            </w:r>
+          </w:p>
+          <w:p>
+            <w:pPr>
+              <w:spacing w:line="240" w:lineRule="auto"/>
+            </w:pPr>
+            <w:r>
+              <w:t>2</w:t>
+            </w:r>
+          </w:p>
+          <w:p>
+            <w:pPr>
+              <w:spacing w:line="240" w:lineRule="auto"/>
+            </w:pPr>
+            <w:r>
+              <w:t>3</w:t>
+            </w:r>
+          </w:p>
+          <w:p>
+            <w:pPr>
+              <w:spacing w:line="240" w:lineRule="auto"/>
+            </w:pPr>
+            <w:r>
+              <w:t>4</w:t>
+            </w:r>
+          </w:p>
+          <w:p>
+            <w:pPr>
+              <w:spacing w:line="240" w:lineRule="auto"/>
+            </w:pPr>
+            <w:r>
+              <w:t>5</w:t>
+            </w:r>
+          </w:p>
+          <w:p>
+            <w:r>
+              <w:t>6</w:t>
+            </w:r>
+          </w:p>
         </w:tc>
       </w:tr>
       <w:tr>
@@ -4065,8 +5458,179 @@
             <w:tcW w:w="3708" w:type="dxa"/>
           </w:tcPr>
           <w:p>
-            <w:r>
-              <w:t>Ngày nhận thiết bị</w:t>
+            <w:pPr>
+              <w:autoSpaceDE w:val="0"/>
+              <w:autoSpaceDN w:val="0"/>
+              <w:adjustRightInd w:val="0"/>
+              <w:spacing w:before="0" w:line="240" w:lineRule="auto"/>
+              <w:jc w:val="left"/>
+              <w:rPr>
+                <w:rFonts w:eastAsiaTheme="minorHAnsi"/>
+                <w:color w:val="000000" w:themeColor="text1"/>
+                <w:szCs w:val="26"/>
+              </w:rPr>
+            </w:pPr>
+            <w:r>
+              <w:rPr>
+                <w:rFonts w:eastAsiaTheme="minorHAnsi"/>
+                <w:color w:val="000000" w:themeColor="text1"/>
+                <w:szCs w:val="26"/>
+              </w:rPr>
+              <w:t>2020-5-12</w:t>
+            </w:r>
+          </w:p>
+          <w:p>
+            <w:pPr>
+              <w:autoSpaceDE w:val="0"/>
+              <w:autoSpaceDN w:val="0"/>
+              <w:adjustRightInd w:val="0"/>
+              <w:spacing w:before="0" w:line="240" w:lineRule="auto"/>
+              <w:jc w:val="left"/>
+              <w:rPr>
+                <w:rFonts w:eastAsiaTheme="minorHAnsi"/>
+                <w:color w:val="000000" w:themeColor="text1"/>
+                <w:szCs w:val="26"/>
+              </w:rPr>
+            </w:pPr>
+            <w:r>
+              <w:rPr>
+                <w:rFonts w:eastAsiaTheme="minorHAnsi"/>
+                <w:color w:val="000000" w:themeColor="text1"/>
+                <w:szCs w:val="26"/>
+              </w:rPr>
+              <w:t>2020-3-3</w:t>
+            </w:r>
+          </w:p>
+          <w:p>
+            <w:pPr>
+              <w:autoSpaceDE w:val="0"/>
+              <w:autoSpaceDN w:val="0"/>
+              <w:adjustRightInd w:val="0"/>
+              <w:spacing w:before="0" w:line="240" w:lineRule="auto"/>
+              <w:jc w:val="left"/>
+              <w:rPr>
+                <w:rFonts w:eastAsiaTheme="minorHAnsi"/>
+                <w:color w:val="000000" w:themeColor="text1"/>
+                <w:szCs w:val="26"/>
+              </w:rPr>
+            </w:pPr>
+            <w:r>
+              <w:rPr>
+                <w:rFonts w:eastAsiaTheme="minorHAnsi"/>
+                <w:color w:val="000000" w:themeColor="text1"/>
+                <w:szCs w:val="26"/>
+              </w:rPr>
+              <w:t>2020-7-21</w:t>
+            </w:r>
+          </w:p>
+          <w:p>
+            <w:pPr>
+              <w:autoSpaceDE w:val="0"/>
+              <w:autoSpaceDN w:val="0"/>
+              <w:adjustRightInd w:val="0"/>
+              <w:spacing w:before="0" w:line="240" w:lineRule="auto"/>
+              <w:jc w:val="left"/>
+              <w:rPr>
+                <w:rFonts w:eastAsiaTheme="minorHAnsi"/>
+                <w:color w:val="000000" w:themeColor="text1"/>
+                <w:szCs w:val="26"/>
+              </w:rPr>
+            </w:pPr>
+            <w:r>
+              <w:rPr>
+                <w:rFonts w:eastAsiaTheme="minorHAnsi"/>
+                <w:color w:val="000000" w:themeColor="text1"/>
+                <w:szCs w:val="26"/>
+              </w:rPr>
+              <w:t>2020-7-22</w:t>
+            </w:r>
+          </w:p>
+          <w:p>
+            <w:pPr>
+              <w:autoSpaceDE w:val="0"/>
+              <w:autoSpaceDN w:val="0"/>
+              <w:adjustRightInd w:val="0"/>
+              <w:spacing w:before="0" w:line="240" w:lineRule="auto"/>
+              <w:jc w:val="left"/>
+              <w:rPr>
+                <w:rFonts w:eastAsiaTheme="minorHAnsi"/>
+                <w:color w:val="000000" w:themeColor="text1"/>
+                <w:szCs w:val="26"/>
+              </w:rPr>
+            </w:pPr>
+            <w:r>
+              <w:rPr>
+                <w:rFonts w:eastAsiaTheme="minorHAnsi"/>
+                <w:color w:val="000000" w:themeColor="text1"/>
+                <w:szCs w:val="26"/>
+              </w:rPr>
+              <w:t>2020-2-11</w:t>
+            </w:r>
+          </w:p>
+          <w:p>
+            <w:pPr>
+              <w:autoSpaceDE w:val="0"/>
+              <w:autoSpaceDN w:val="0"/>
+              <w:adjustRightInd w:val="0"/>
+              <w:spacing w:before="0" w:line="240" w:lineRule="auto"/>
+              <w:jc w:val="left"/>
+              <w:rPr>
+                <w:rFonts w:eastAsiaTheme="minorHAnsi"/>
+                <w:color w:val="000000" w:themeColor="text1"/>
+                <w:szCs w:val="26"/>
+              </w:rPr>
+            </w:pPr>
+            <w:r>
+              <w:rPr>
+                <w:rFonts w:eastAsiaTheme="minorHAnsi"/>
+                <w:color w:val="000000" w:themeColor="text1"/>
+                <w:szCs w:val="26"/>
+              </w:rPr>
+              <w:t>2020-1-4</w:t>
+            </w:r>
+          </w:p>
+          <w:p>
+            <w:pPr>
+              <w:autoSpaceDE w:val="0"/>
+              <w:autoSpaceDN w:val="0"/>
+              <w:adjustRightInd w:val="0"/>
+              <w:spacing w:before="0" w:line="240" w:lineRule="auto"/>
+              <w:jc w:val="left"/>
+              <w:rPr>
+                <w:rFonts w:eastAsiaTheme="minorHAnsi"/>
+                <w:color w:val="000000" w:themeColor="text1"/>
+                <w:szCs w:val="26"/>
+              </w:rPr>
+            </w:pPr>
+            <w:r>
+              <w:rPr>
+                <w:rFonts w:eastAsiaTheme="minorHAnsi"/>
+                <w:color w:val="000000" w:themeColor="text1"/>
+                <w:szCs w:val="26"/>
+              </w:rPr>
+              <w:t>2020-5-30</w:t>
+            </w:r>
+          </w:p>
+          <w:p>
+            <w:pPr>
+              <w:autoSpaceDE w:val="0"/>
+              <w:autoSpaceDN w:val="0"/>
+              <w:adjustRightInd w:val="0"/>
+              <w:spacing w:before="0" w:line="240" w:lineRule="auto"/>
+              <w:jc w:val="left"/>
+              <w:rPr>
+                <w:rFonts w:eastAsiaTheme="minorHAnsi"/>
+                <w:color w:val="000000" w:themeColor="text1"/>
+                <w:szCs w:val="26"/>
+              </w:rPr>
+            </w:pPr>
+            <w:r>
+              <w:rPr>
+                <w:rFonts w:eastAsiaTheme="minorHAnsi"/>
+                <w:color w:val="000000" w:themeColor="text1"/>
+                <w:szCs w:val="26"/>
+              </w:rPr>
+              <w:t>2020-7-12</w:t>
             </w:r>
           </w:p>
         </w:tc>
@@ -4103,8 +5667,180 @@
             <w:tcW w:w="3708" w:type="dxa"/>
           </w:tcPr>
           <w:p>
-            <w:r>
-              <w:t>Giờ nhận thiết bị</w:t>
+            <w:pPr>
+              <w:autoSpaceDE w:val="0"/>
+              <w:autoSpaceDN w:val="0"/>
+              <w:adjustRightInd w:val="0"/>
+              <w:spacing w:before="0" w:line="240" w:lineRule="auto"/>
+              <w:jc w:val="left"/>
+              <w:rPr>
+                <w:rFonts w:eastAsiaTheme="minorHAnsi"/>
+                <w:color w:val="000000" w:themeColor="text1"/>
+                <w:szCs w:val="26"/>
+              </w:rPr>
+            </w:pPr>
+            <w:r>
+              <w:rPr>
+                <w:rFonts w:eastAsiaTheme="minorHAnsi"/>
+                <w:color w:val="000000" w:themeColor="text1"/>
+                <w:szCs w:val="26"/>
+              </w:rPr>
+              <w:t>07:00:23</w:t>
+            </w:r>
+          </w:p>
+          <w:p>
+            <w:pPr>
+              <w:autoSpaceDE w:val="0"/>
+              <w:autoSpaceDN w:val="0"/>
+              <w:adjustRightInd w:val="0"/>
+              <w:spacing w:before="0" w:line="240" w:lineRule="auto"/>
+              <w:jc w:val="left"/>
+              <w:rPr>
+                <w:rFonts w:eastAsiaTheme="minorHAnsi"/>
+                <w:color w:val="000000" w:themeColor="text1"/>
+                <w:szCs w:val="26"/>
+              </w:rPr>
+            </w:pPr>
+            <w:r>
+              <w:rPr>
+                <w:rFonts w:eastAsiaTheme="minorHAnsi"/>
+                <w:color w:val="000000" w:themeColor="text1"/>
+                <w:szCs w:val="26"/>
+              </w:rPr>
+              <w:t>09:25:02</w:t>
+            </w:r>
+          </w:p>
+          <w:p>
+            <w:pPr>
+              <w:autoSpaceDE w:val="0"/>
+              <w:autoSpaceDN w:val="0"/>
+              <w:adjustRightInd w:val="0"/>
+              <w:spacing w:before="0" w:line="240" w:lineRule="auto"/>
+              <w:jc w:val="left"/>
+              <w:rPr>
+                <w:rFonts w:eastAsiaTheme="minorHAnsi"/>
+                <w:color w:val="000000" w:themeColor="text1"/>
+                <w:szCs w:val="26"/>
+              </w:rPr>
+            </w:pPr>
+            <w:r>
+              <w:rPr>
+                <w:rFonts w:eastAsiaTheme="minorHAnsi"/>
+                <w:color w:val="000000" w:themeColor="text1"/>
+                <w:szCs w:val="26"/>
+              </w:rPr>
+              <w:t>10:11:40</w:t>
+            </w:r>
+          </w:p>
+          <w:p>
+            <w:pPr>
+              <w:autoSpaceDE w:val="0"/>
+              <w:autoSpaceDN w:val="0"/>
+              <w:adjustRightInd w:val="0"/>
+              <w:spacing w:before="0" w:line="240" w:lineRule="auto"/>
+              <w:jc w:val="left"/>
+              <w:rPr>
+                <w:rFonts w:eastAsiaTheme="minorHAnsi"/>
+                <w:color w:val="000000" w:themeColor="text1"/>
+                <w:szCs w:val="26"/>
+              </w:rPr>
+            </w:pPr>
+            <w:r>
+              <w:rPr>
+                <w:rFonts w:eastAsiaTheme="minorHAnsi"/>
+                <w:color w:val="000000" w:themeColor="text1"/>
+                <w:szCs w:val="26"/>
+              </w:rPr>
+              <w:t>09:50:01</w:t>
+            </w:r>
+          </w:p>
+          <w:p>
+            <w:pPr>
+              <w:autoSpaceDE w:val="0"/>
+              <w:autoSpaceDN w:val="0"/>
+              <w:adjustRightInd w:val="0"/>
+              <w:spacing w:before="0" w:line="240" w:lineRule="auto"/>
+              <w:jc w:val="left"/>
+              <w:rPr>
+                <w:rFonts w:eastAsiaTheme="minorHAnsi"/>
+                <w:color w:val="000000" w:themeColor="text1"/>
+                <w:szCs w:val="26"/>
+              </w:rPr>
+            </w:pPr>
+            <w:r>
+              <w:rPr>
+                <w:rFonts w:eastAsiaTheme="minorHAnsi"/>
+                <w:color w:val="000000" w:themeColor="text1"/>
+                <w:szCs w:val="26"/>
+              </w:rPr>
+              <w:t>08:41:44</w:t>
+            </w:r>
+          </w:p>
+          <w:p>
+            <w:pPr>
+              <w:autoSpaceDE w:val="0"/>
+              <w:autoSpaceDN w:val="0"/>
+              <w:adjustRightInd w:val="0"/>
+              <w:spacing w:before="0" w:line="240" w:lineRule="auto"/>
+              <w:jc w:val="left"/>
+              <w:rPr>
+                <w:rFonts w:eastAsiaTheme="minorHAnsi"/>
+                <w:color w:val="000000" w:themeColor="text1"/>
+                <w:szCs w:val="26"/>
+              </w:rPr>
+            </w:pPr>
+            <w:r>
+              <w:rPr>
+                <w:rFonts w:eastAsiaTheme="minorHAnsi"/>
+                <w:color w:val="000000" w:themeColor="text1"/>
+                <w:szCs w:val="26"/>
+              </w:rPr>
+              <w:lastRenderedPageBreak/>
+              <w:t>07:25:11</w:t>
+            </w:r>
+          </w:p>
+          <w:p>
+            <w:pPr>
+              <w:autoSpaceDE w:val="0"/>
+              <w:autoSpaceDN w:val="0"/>
+              <w:adjustRightInd w:val="0"/>
+              <w:spacing w:before="0" w:line="240" w:lineRule="auto"/>
+              <w:jc w:val="left"/>
+              <w:rPr>
+                <w:rFonts w:eastAsiaTheme="minorHAnsi"/>
+                <w:color w:val="000000" w:themeColor="text1"/>
+                <w:szCs w:val="26"/>
+              </w:rPr>
+            </w:pPr>
+            <w:r>
+              <w:rPr>
+                <w:rFonts w:eastAsiaTheme="minorHAnsi"/>
+                <w:color w:val="000000" w:themeColor="text1"/>
+                <w:szCs w:val="26"/>
+              </w:rPr>
+              <w:t>08:30:55</w:t>
+            </w:r>
+          </w:p>
+          <w:p>
+            <w:pPr>
+              <w:autoSpaceDE w:val="0"/>
+              <w:autoSpaceDN w:val="0"/>
+              <w:adjustRightInd w:val="0"/>
+              <w:spacing w:before="0" w:line="240" w:lineRule="auto"/>
+              <w:jc w:val="left"/>
+              <w:rPr>
+                <w:rFonts w:eastAsiaTheme="minorHAnsi"/>
+                <w:color w:val="000000" w:themeColor="text1"/>
+                <w:szCs w:val="26"/>
+              </w:rPr>
+            </w:pPr>
+            <w:r>
+              <w:rPr>
+                <w:rFonts w:eastAsiaTheme="minorHAnsi"/>
+                <w:color w:val="000000" w:themeColor="text1"/>
+                <w:szCs w:val="26"/>
+              </w:rPr>
+              <w:t>11:00:23</w:t>
             </w:r>
           </w:p>
         </w:tc>
@@ -4116,6 +5852,7 @@
           </w:tcPr>
           <w:p>
             <w:r>
+              <w:lastRenderedPageBreak/>
               <w:t>NgayTra</w:t>
             </w:r>
           </w:p>
@@ -4141,8 +5878,179 @@
             <w:tcW w:w="3708" w:type="dxa"/>
           </w:tcPr>
           <w:p>
-            <w:r>
-              <w:t>Ngày trả thiết bị</w:t>
+            <w:pPr>
+              <w:autoSpaceDE w:val="0"/>
+              <w:autoSpaceDN w:val="0"/>
+              <w:adjustRightInd w:val="0"/>
+              <w:spacing w:before="0" w:line="240" w:lineRule="auto"/>
+              <w:jc w:val="left"/>
+              <w:rPr>
+                <w:rFonts w:eastAsiaTheme="minorHAnsi"/>
+                <w:color w:val="000000" w:themeColor="text1"/>
+                <w:szCs w:val="26"/>
+              </w:rPr>
+            </w:pPr>
+            <w:r>
+              <w:rPr>
+                <w:rFonts w:eastAsiaTheme="minorHAnsi"/>
+                <w:color w:val="000000" w:themeColor="text1"/>
+                <w:szCs w:val="26"/>
+              </w:rPr>
+              <w:t>2020-5-17</w:t>
+            </w:r>
+          </w:p>
+          <w:p>
+            <w:pPr>
+              <w:autoSpaceDE w:val="0"/>
+              <w:autoSpaceDN w:val="0"/>
+              <w:adjustRightInd w:val="0"/>
+              <w:spacing w:before="0" w:line="240" w:lineRule="auto"/>
+              <w:jc w:val="left"/>
+              <w:rPr>
+                <w:rFonts w:eastAsiaTheme="minorHAnsi"/>
+                <w:color w:val="000000" w:themeColor="text1"/>
+                <w:szCs w:val="26"/>
+              </w:rPr>
+            </w:pPr>
+            <w:r>
+              <w:rPr>
+                <w:rFonts w:eastAsiaTheme="minorHAnsi"/>
+                <w:color w:val="000000" w:themeColor="text1"/>
+                <w:szCs w:val="26"/>
+              </w:rPr>
+              <w:t>2020-3-13</w:t>
+            </w:r>
+          </w:p>
+          <w:p>
+            <w:pPr>
+              <w:autoSpaceDE w:val="0"/>
+              <w:autoSpaceDN w:val="0"/>
+              <w:adjustRightInd w:val="0"/>
+              <w:spacing w:before="0" w:line="240" w:lineRule="auto"/>
+              <w:jc w:val="left"/>
+              <w:rPr>
+                <w:rFonts w:eastAsiaTheme="minorHAnsi"/>
+                <w:color w:val="000000" w:themeColor="text1"/>
+                <w:szCs w:val="26"/>
+              </w:rPr>
+            </w:pPr>
+            <w:r>
+              <w:rPr>
+                <w:rFonts w:eastAsiaTheme="minorHAnsi"/>
+                <w:color w:val="000000" w:themeColor="text1"/>
+                <w:szCs w:val="26"/>
+              </w:rPr>
+              <w:t>2020-7-25</w:t>
+            </w:r>
+          </w:p>
+          <w:p>
+            <w:pPr>
+              <w:autoSpaceDE w:val="0"/>
+              <w:autoSpaceDN w:val="0"/>
+              <w:adjustRightInd w:val="0"/>
+              <w:spacing w:before="0" w:line="240" w:lineRule="auto"/>
+              <w:jc w:val="left"/>
+              <w:rPr>
+                <w:rFonts w:eastAsiaTheme="minorHAnsi"/>
+                <w:color w:val="000000" w:themeColor="text1"/>
+                <w:szCs w:val="26"/>
+              </w:rPr>
+            </w:pPr>
+            <w:r>
+              <w:rPr>
+                <w:rFonts w:eastAsiaTheme="minorHAnsi"/>
+                <w:color w:val="000000" w:themeColor="text1"/>
+                <w:szCs w:val="26"/>
+              </w:rPr>
+              <w:t>2020-8-1</w:t>
+            </w:r>
+          </w:p>
+          <w:p>
+            <w:pPr>
+              <w:autoSpaceDE w:val="0"/>
+              <w:autoSpaceDN w:val="0"/>
+              <w:adjustRightInd w:val="0"/>
+              <w:spacing w:before="0" w:line="240" w:lineRule="auto"/>
+              <w:jc w:val="left"/>
+              <w:rPr>
+                <w:rFonts w:eastAsiaTheme="minorHAnsi"/>
+                <w:color w:val="000000" w:themeColor="text1"/>
+                <w:szCs w:val="26"/>
+              </w:rPr>
+            </w:pPr>
+            <w:r>
+              <w:rPr>
+                <w:rFonts w:eastAsiaTheme="minorHAnsi"/>
+                <w:color w:val="000000" w:themeColor="text1"/>
+                <w:szCs w:val="26"/>
+              </w:rPr>
+              <w:t>2020-2-14</w:t>
+            </w:r>
+          </w:p>
+          <w:p>
+            <w:pPr>
+              <w:autoSpaceDE w:val="0"/>
+              <w:autoSpaceDN w:val="0"/>
+              <w:adjustRightInd w:val="0"/>
+              <w:spacing w:before="0" w:line="240" w:lineRule="auto"/>
+              <w:jc w:val="left"/>
+              <w:rPr>
+                <w:rFonts w:eastAsiaTheme="minorHAnsi"/>
+                <w:color w:val="000000" w:themeColor="text1"/>
+                <w:szCs w:val="26"/>
+              </w:rPr>
+            </w:pPr>
+            <w:r>
+              <w:rPr>
+                <w:rFonts w:eastAsiaTheme="minorHAnsi"/>
+                <w:color w:val="000000" w:themeColor="text1"/>
+                <w:szCs w:val="26"/>
+              </w:rPr>
+              <w:t>2020-1-14</w:t>
+            </w:r>
+          </w:p>
+          <w:p>
+            <w:pPr>
+              <w:autoSpaceDE w:val="0"/>
+              <w:autoSpaceDN w:val="0"/>
+              <w:adjustRightInd w:val="0"/>
+              <w:spacing w:before="0" w:line="240" w:lineRule="auto"/>
+              <w:jc w:val="left"/>
+              <w:rPr>
+                <w:rFonts w:eastAsiaTheme="minorHAnsi"/>
+                <w:color w:val="000000" w:themeColor="text1"/>
+                <w:szCs w:val="26"/>
+              </w:rPr>
+            </w:pPr>
+            <w:r>
+              <w:rPr>
+                <w:rFonts w:eastAsiaTheme="minorHAnsi"/>
+                <w:color w:val="000000" w:themeColor="text1"/>
+                <w:szCs w:val="26"/>
+              </w:rPr>
+              <w:t>2020-5-30</w:t>
+            </w:r>
+          </w:p>
+          <w:p>
+            <w:pPr>
+              <w:autoSpaceDE w:val="0"/>
+              <w:autoSpaceDN w:val="0"/>
+              <w:adjustRightInd w:val="0"/>
+              <w:spacing w:before="0" w:line="240" w:lineRule="auto"/>
+              <w:jc w:val="left"/>
+              <w:rPr>
+                <w:rFonts w:eastAsiaTheme="minorHAnsi"/>
+                <w:color w:val="000000" w:themeColor="text1"/>
+                <w:szCs w:val="26"/>
+              </w:rPr>
+            </w:pPr>
+            <w:r>
+              <w:rPr>
+                <w:rFonts w:eastAsiaTheme="minorHAnsi"/>
+                <w:color w:val="000000" w:themeColor="text1"/>
+                <w:szCs w:val="26"/>
+              </w:rPr>
+              <w:t>2020-7-20</w:t>
             </w:r>
           </w:p>
         </w:tc>
@@ -4179,8 +6087,179 @@
             <w:tcW w:w="3708" w:type="dxa"/>
           </w:tcPr>
           <w:p>
-            <w:r>
-              <w:t>Giờ trả thiết bị</w:t>
+            <w:pPr>
+              <w:autoSpaceDE w:val="0"/>
+              <w:autoSpaceDN w:val="0"/>
+              <w:adjustRightInd w:val="0"/>
+              <w:spacing w:before="0" w:line="240" w:lineRule="auto"/>
+              <w:jc w:val="left"/>
+              <w:rPr>
+                <w:rFonts w:eastAsiaTheme="minorHAnsi"/>
+                <w:color w:val="000000" w:themeColor="text1"/>
+                <w:szCs w:val="26"/>
+              </w:rPr>
+            </w:pPr>
+            <w:r>
+              <w:rPr>
+                <w:rFonts w:eastAsiaTheme="minorHAnsi"/>
+                <w:color w:val="000000" w:themeColor="text1"/>
+                <w:szCs w:val="26"/>
+              </w:rPr>
+              <w:t>16:02:11</w:t>
+            </w:r>
+          </w:p>
+          <w:p>
+            <w:pPr>
+              <w:autoSpaceDE w:val="0"/>
+              <w:autoSpaceDN w:val="0"/>
+              <w:adjustRightInd w:val="0"/>
+              <w:spacing w:before="0" w:line="240" w:lineRule="auto"/>
+              <w:jc w:val="left"/>
+              <w:rPr>
+                <w:rFonts w:eastAsiaTheme="minorHAnsi"/>
+                <w:color w:val="000000" w:themeColor="text1"/>
+                <w:szCs w:val="26"/>
+              </w:rPr>
+            </w:pPr>
+            <w:r>
+              <w:rPr>
+                <w:rFonts w:eastAsiaTheme="minorHAnsi"/>
+                <w:color w:val="000000" w:themeColor="text1"/>
+                <w:szCs w:val="26"/>
+              </w:rPr>
+              <w:t>15:03:21</w:t>
+            </w:r>
+          </w:p>
+          <w:p>
+            <w:pPr>
+              <w:autoSpaceDE w:val="0"/>
+              <w:autoSpaceDN w:val="0"/>
+              <w:adjustRightInd w:val="0"/>
+              <w:spacing w:before="0" w:line="240" w:lineRule="auto"/>
+              <w:jc w:val="left"/>
+              <w:rPr>
+                <w:rFonts w:eastAsiaTheme="minorHAnsi"/>
+                <w:color w:val="000000" w:themeColor="text1"/>
+                <w:szCs w:val="26"/>
+              </w:rPr>
+            </w:pPr>
+            <w:r>
+              <w:rPr>
+                <w:rFonts w:eastAsiaTheme="minorHAnsi"/>
+                <w:color w:val="000000" w:themeColor="text1"/>
+                <w:szCs w:val="26"/>
+              </w:rPr>
+              <w:t>17:00:10</w:t>
+            </w:r>
+          </w:p>
+          <w:p>
+            <w:pPr>
+              <w:autoSpaceDE w:val="0"/>
+              <w:autoSpaceDN w:val="0"/>
+              <w:adjustRightInd w:val="0"/>
+              <w:spacing w:before="0" w:line="240" w:lineRule="auto"/>
+              <w:jc w:val="left"/>
+              <w:rPr>
+                <w:rFonts w:eastAsiaTheme="minorHAnsi"/>
+                <w:color w:val="000000" w:themeColor="text1"/>
+                <w:szCs w:val="26"/>
+              </w:rPr>
+            </w:pPr>
+            <w:r>
+              <w:rPr>
+                <w:rFonts w:eastAsiaTheme="minorHAnsi"/>
+                <w:color w:val="000000" w:themeColor="text1"/>
+                <w:szCs w:val="26"/>
+              </w:rPr>
+              <w:t>17:14:31</w:t>
+            </w:r>
+          </w:p>
+          <w:p>
+            <w:pPr>
+              <w:autoSpaceDE w:val="0"/>
+              <w:autoSpaceDN w:val="0"/>
+              <w:adjustRightInd w:val="0"/>
+              <w:spacing w:before="0" w:line="240" w:lineRule="auto"/>
+              <w:jc w:val="left"/>
+              <w:rPr>
+                <w:rFonts w:eastAsiaTheme="minorHAnsi"/>
+                <w:color w:val="000000" w:themeColor="text1"/>
+                <w:szCs w:val="26"/>
+              </w:rPr>
+            </w:pPr>
+            <w:r>
+              <w:rPr>
+                <w:rFonts w:eastAsiaTheme="minorHAnsi"/>
+                <w:color w:val="000000" w:themeColor="text1"/>
+                <w:szCs w:val="26"/>
+              </w:rPr>
+              <w:t>16:00:00</w:t>
+            </w:r>
+          </w:p>
+          <w:p>
+            <w:pPr>
+              <w:autoSpaceDE w:val="0"/>
+              <w:autoSpaceDN w:val="0"/>
+              <w:adjustRightInd w:val="0"/>
+              <w:spacing w:before="0" w:line="240" w:lineRule="auto"/>
+              <w:jc w:val="left"/>
+              <w:rPr>
+                <w:rFonts w:eastAsiaTheme="minorHAnsi"/>
+                <w:color w:val="000000" w:themeColor="text1"/>
+                <w:szCs w:val="26"/>
+              </w:rPr>
+            </w:pPr>
+            <w:r>
+              <w:rPr>
+                <w:rFonts w:eastAsiaTheme="minorHAnsi"/>
+                <w:color w:val="000000" w:themeColor="text1"/>
+                <w:szCs w:val="26"/>
+              </w:rPr>
+              <w:t>13:56:41</w:t>
+            </w:r>
+          </w:p>
+          <w:p>
+            <w:pPr>
+              <w:autoSpaceDE w:val="0"/>
+              <w:autoSpaceDN w:val="0"/>
+              <w:adjustRightInd w:val="0"/>
+              <w:spacing w:before="0" w:line="240" w:lineRule="auto"/>
+              <w:jc w:val="left"/>
+              <w:rPr>
+                <w:rFonts w:eastAsiaTheme="minorHAnsi"/>
+                <w:color w:val="000000" w:themeColor="text1"/>
+                <w:szCs w:val="26"/>
+              </w:rPr>
+            </w:pPr>
+            <w:r>
+              <w:rPr>
+                <w:rFonts w:eastAsiaTheme="minorHAnsi"/>
+                <w:color w:val="000000" w:themeColor="text1"/>
+                <w:szCs w:val="26"/>
+              </w:rPr>
+              <w:t>09:30:11</w:t>
+            </w:r>
+          </w:p>
+          <w:p>
+            <w:pPr>
+              <w:autoSpaceDE w:val="0"/>
+              <w:autoSpaceDN w:val="0"/>
+              <w:adjustRightInd w:val="0"/>
+              <w:spacing w:before="0" w:line="240" w:lineRule="auto"/>
+              <w:jc w:val="left"/>
+              <w:rPr>
+                <w:rFonts w:eastAsiaTheme="minorHAnsi"/>
+                <w:color w:val="000000" w:themeColor="text1"/>
+                <w:szCs w:val="26"/>
+              </w:rPr>
+            </w:pPr>
+            <w:r>
+              <w:rPr>
+                <w:rFonts w:eastAsiaTheme="minorHAnsi"/>
+                <w:color w:val="000000" w:themeColor="text1"/>
+                <w:szCs w:val="26"/>
+              </w:rPr>
+              <w:t>16:02:51</w:t>
             </w:r>
           </w:p>
         </w:tc>
@@ -4217,8 +6296,179 @@
             <w:tcW w:w="3708" w:type="dxa"/>
           </w:tcPr>
           <w:p>
-            <w:r>
-              <w:t>Nội dung sửa chữa</w:t>
+            <w:pPr>
+              <w:autoSpaceDE w:val="0"/>
+              <w:autoSpaceDN w:val="0"/>
+              <w:adjustRightInd w:val="0"/>
+              <w:spacing w:before="0" w:line="240" w:lineRule="auto"/>
+              <w:jc w:val="left"/>
+              <w:rPr>
+                <w:rFonts w:eastAsiaTheme="minorHAnsi"/>
+                <w:color w:val="000000" w:themeColor="text1"/>
+                <w:szCs w:val="26"/>
+              </w:rPr>
+            </w:pPr>
+            <w:r>
+              <w:rPr>
+                <w:rFonts w:eastAsiaTheme="minorHAnsi"/>
+                <w:color w:val="000000" w:themeColor="text1"/>
+                <w:szCs w:val="26"/>
+              </w:rPr>
+              <w:t>Ve sinh may</w:t>
+            </w:r>
+          </w:p>
+          <w:p>
+            <w:pPr>
+              <w:autoSpaceDE w:val="0"/>
+              <w:autoSpaceDN w:val="0"/>
+              <w:adjustRightInd w:val="0"/>
+              <w:spacing w:before="0" w:line="240" w:lineRule="auto"/>
+              <w:jc w:val="left"/>
+              <w:rPr>
+                <w:rFonts w:eastAsiaTheme="minorHAnsi"/>
+                <w:color w:val="000000" w:themeColor="text1"/>
+                <w:szCs w:val="26"/>
+              </w:rPr>
+            </w:pPr>
+            <w:r>
+              <w:rPr>
+                <w:rFonts w:eastAsiaTheme="minorHAnsi"/>
+                <w:color w:val="000000" w:themeColor="text1"/>
+                <w:szCs w:val="26"/>
+              </w:rPr>
+              <w:t>Thay ban phim</w:t>
+            </w:r>
+          </w:p>
+          <w:p>
+            <w:pPr>
+              <w:autoSpaceDE w:val="0"/>
+              <w:autoSpaceDN w:val="0"/>
+              <w:adjustRightInd w:val="0"/>
+              <w:spacing w:before="0" w:line="240" w:lineRule="auto"/>
+              <w:jc w:val="left"/>
+              <w:rPr>
+                <w:rFonts w:eastAsiaTheme="minorHAnsi"/>
+                <w:color w:val="000000" w:themeColor="text1"/>
+                <w:szCs w:val="26"/>
+              </w:rPr>
+            </w:pPr>
+            <w:r>
+              <w:rPr>
+                <w:rFonts w:eastAsiaTheme="minorHAnsi"/>
+                <w:color w:val="000000" w:themeColor="text1"/>
+                <w:szCs w:val="26"/>
+              </w:rPr>
+              <w:t>Thay man hinh</w:t>
+            </w:r>
+          </w:p>
+          <w:p>
+            <w:pPr>
+              <w:autoSpaceDE w:val="0"/>
+              <w:autoSpaceDN w:val="0"/>
+              <w:adjustRightInd w:val="0"/>
+              <w:spacing w:before="0" w:line="240" w:lineRule="auto"/>
+              <w:jc w:val="left"/>
+              <w:rPr>
+                <w:rFonts w:eastAsiaTheme="minorHAnsi"/>
+                <w:color w:val="000000" w:themeColor="text1"/>
+                <w:szCs w:val="26"/>
+              </w:rPr>
+            </w:pPr>
+            <w:r>
+              <w:rPr>
+                <w:rFonts w:eastAsiaTheme="minorHAnsi"/>
+                <w:color w:val="000000" w:themeColor="text1"/>
+                <w:szCs w:val="26"/>
+              </w:rPr>
+              <w:t>Thay RAM</w:t>
+            </w:r>
+          </w:p>
+          <w:p>
+            <w:pPr>
+              <w:autoSpaceDE w:val="0"/>
+              <w:autoSpaceDN w:val="0"/>
+              <w:adjustRightInd w:val="0"/>
+              <w:spacing w:before="0" w:line="240" w:lineRule="auto"/>
+              <w:jc w:val="left"/>
+              <w:rPr>
+                <w:rFonts w:eastAsiaTheme="minorHAnsi"/>
+                <w:color w:val="000000" w:themeColor="text1"/>
+                <w:szCs w:val="26"/>
+              </w:rPr>
+            </w:pPr>
+            <w:r>
+              <w:rPr>
+                <w:rFonts w:eastAsiaTheme="minorHAnsi"/>
+                <w:color w:val="000000" w:themeColor="text1"/>
+                <w:szCs w:val="26"/>
+              </w:rPr>
+              <w:t>Thay o SSD</w:t>
+            </w:r>
+          </w:p>
+          <w:p>
+            <w:pPr>
+              <w:autoSpaceDE w:val="0"/>
+              <w:autoSpaceDN w:val="0"/>
+              <w:adjustRightInd w:val="0"/>
+              <w:spacing w:before="0" w:line="240" w:lineRule="auto"/>
+              <w:jc w:val="left"/>
+              <w:rPr>
+                <w:rFonts w:eastAsiaTheme="minorHAnsi"/>
+                <w:color w:val="000000" w:themeColor="text1"/>
+                <w:szCs w:val="26"/>
+              </w:rPr>
+            </w:pPr>
+            <w:r>
+              <w:rPr>
+                <w:rFonts w:eastAsiaTheme="minorHAnsi"/>
+                <w:color w:val="000000" w:themeColor="text1"/>
+                <w:szCs w:val="26"/>
+              </w:rPr>
+              <w:t>Ve sinh may</w:t>
+            </w:r>
+          </w:p>
+          <w:p>
+            <w:pPr>
+              <w:autoSpaceDE w:val="0"/>
+              <w:autoSpaceDN w:val="0"/>
+              <w:adjustRightInd w:val="0"/>
+              <w:spacing w:before="0" w:line="240" w:lineRule="auto"/>
+              <w:jc w:val="left"/>
+              <w:rPr>
+                <w:rFonts w:eastAsiaTheme="minorHAnsi"/>
+                <w:color w:val="000000" w:themeColor="text1"/>
+                <w:szCs w:val="26"/>
+              </w:rPr>
+            </w:pPr>
+            <w:r>
+              <w:rPr>
+                <w:rFonts w:eastAsiaTheme="minorHAnsi"/>
+                <w:color w:val="000000" w:themeColor="text1"/>
+                <w:szCs w:val="26"/>
+              </w:rPr>
+              <w:t>Thay man hinh</w:t>
+            </w:r>
+          </w:p>
+          <w:p>
+            <w:pPr>
+              <w:autoSpaceDE w:val="0"/>
+              <w:autoSpaceDN w:val="0"/>
+              <w:adjustRightInd w:val="0"/>
+              <w:spacing w:before="0" w:line="240" w:lineRule="auto"/>
+              <w:jc w:val="left"/>
+              <w:rPr>
+                <w:rFonts w:eastAsiaTheme="minorHAnsi"/>
+                <w:color w:val="000000" w:themeColor="text1"/>
+                <w:szCs w:val="26"/>
+              </w:rPr>
+            </w:pPr>
+            <w:r>
+              <w:rPr>
+                <w:rFonts w:eastAsiaTheme="minorHAnsi"/>
+                <w:color w:val="000000" w:themeColor="text1"/>
+                <w:szCs w:val="26"/>
+              </w:rPr>
+              <w:t>Thay RAM</w:t>
             </w:r>
           </w:p>
         </w:tc>
@@ -4255,8 +6505,179 @@
             <w:tcW w:w="3708" w:type="dxa"/>
           </w:tcPr>
           <w:p>
-            <w:r>
-              <w:t>Đánh dấu trạng thái của giao dịch: Xong, Đang sửa, Hủy sửa</w:t>
+            <w:pPr>
+              <w:autoSpaceDE w:val="0"/>
+              <w:autoSpaceDN w:val="0"/>
+              <w:adjustRightInd w:val="0"/>
+              <w:spacing w:before="0" w:line="240" w:lineRule="auto"/>
+              <w:jc w:val="left"/>
+              <w:rPr>
+                <w:rFonts w:eastAsiaTheme="minorHAnsi"/>
+                <w:color w:val="000000" w:themeColor="text1"/>
+                <w:szCs w:val="26"/>
+              </w:rPr>
+            </w:pPr>
+            <w:r>
+              <w:rPr>
+                <w:rFonts w:eastAsiaTheme="minorHAnsi"/>
+                <w:color w:val="000000" w:themeColor="text1"/>
+                <w:szCs w:val="26"/>
+              </w:rPr>
+              <w:t>Dang sua</w:t>
+            </w:r>
+          </w:p>
+          <w:p>
+            <w:pPr>
+              <w:autoSpaceDE w:val="0"/>
+              <w:autoSpaceDN w:val="0"/>
+              <w:adjustRightInd w:val="0"/>
+              <w:spacing w:before="0" w:line="240" w:lineRule="auto"/>
+              <w:jc w:val="left"/>
+              <w:rPr>
+                <w:rFonts w:eastAsiaTheme="minorHAnsi"/>
+                <w:color w:val="000000" w:themeColor="text1"/>
+                <w:szCs w:val="26"/>
+              </w:rPr>
+            </w:pPr>
+            <w:r>
+              <w:rPr>
+                <w:rFonts w:eastAsiaTheme="minorHAnsi"/>
+                <w:color w:val="000000" w:themeColor="text1"/>
+                <w:szCs w:val="26"/>
+              </w:rPr>
+              <w:t>Xong</w:t>
+            </w:r>
+          </w:p>
+          <w:p>
+            <w:pPr>
+              <w:autoSpaceDE w:val="0"/>
+              <w:autoSpaceDN w:val="0"/>
+              <w:adjustRightInd w:val="0"/>
+              <w:spacing w:before="0" w:line="240" w:lineRule="auto"/>
+              <w:jc w:val="left"/>
+              <w:rPr>
+                <w:rFonts w:eastAsiaTheme="minorHAnsi"/>
+                <w:color w:val="000000" w:themeColor="text1"/>
+                <w:szCs w:val="26"/>
+              </w:rPr>
+            </w:pPr>
+            <w:r>
+              <w:rPr>
+                <w:rFonts w:eastAsiaTheme="minorHAnsi"/>
+                <w:color w:val="000000" w:themeColor="text1"/>
+                <w:szCs w:val="26"/>
+              </w:rPr>
+              <w:t>Dang sua</w:t>
+            </w:r>
+          </w:p>
+          <w:p>
+            <w:pPr>
+              <w:autoSpaceDE w:val="0"/>
+              <w:autoSpaceDN w:val="0"/>
+              <w:adjustRightInd w:val="0"/>
+              <w:spacing w:before="0" w:line="240" w:lineRule="auto"/>
+              <w:jc w:val="left"/>
+              <w:rPr>
+                <w:rFonts w:eastAsiaTheme="minorHAnsi"/>
+                <w:color w:val="000000" w:themeColor="text1"/>
+                <w:szCs w:val="26"/>
+              </w:rPr>
+            </w:pPr>
+            <w:r>
+              <w:rPr>
+                <w:rFonts w:eastAsiaTheme="minorHAnsi"/>
+                <w:color w:val="000000" w:themeColor="text1"/>
+                <w:szCs w:val="26"/>
+              </w:rPr>
+              <w:t>Xong</w:t>
+            </w:r>
+          </w:p>
+          <w:p>
+            <w:pPr>
+              <w:autoSpaceDE w:val="0"/>
+              <w:autoSpaceDN w:val="0"/>
+              <w:adjustRightInd w:val="0"/>
+              <w:spacing w:before="0" w:line="240" w:lineRule="auto"/>
+              <w:jc w:val="left"/>
+              <w:rPr>
+                <w:rFonts w:eastAsiaTheme="minorHAnsi"/>
+                <w:color w:val="000000" w:themeColor="text1"/>
+                <w:szCs w:val="26"/>
+              </w:rPr>
+            </w:pPr>
+            <w:r>
+              <w:rPr>
+                <w:rFonts w:eastAsiaTheme="minorHAnsi"/>
+                <w:color w:val="000000" w:themeColor="text1"/>
+                <w:szCs w:val="26"/>
+              </w:rPr>
+              <w:t>Huy sua</w:t>
+            </w:r>
+          </w:p>
+          <w:p>
+            <w:pPr>
+              <w:autoSpaceDE w:val="0"/>
+              <w:autoSpaceDN w:val="0"/>
+              <w:adjustRightInd w:val="0"/>
+              <w:spacing w:before="0" w:line="240" w:lineRule="auto"/>
+              <w:jc w:val="left"/>
+              <w:rPr>
+                <w:rFonts w:eastAsiaTheme="minorHAnsi"/>
+                <w:color w:val="000000" w:themeColor="text1"/>
+                <w:szCs w:val="26"/>
+              </w:rPr>
+            </w:pPr>
+            <w:r>
+              <w:rPr>
+                <w:rFonts w:eastAsiaTheme="minorHAnsi"/>
+                <w:color w:val="000000" w:themeColor="text1"/>
+                <w:szCs w:val="26"/>
+              </w:rPr>
+              <w:t>Xong</w:t>
+            </w:r>
+          </w:p>
+          <w:p>
+            <w:pPr>
+              <w:autoSpaceDE w:val="0"/>
+              <w:autoSpaceDN w:val="0"/>
+              <w:adjustRightInd w:val="0"/>
+              <w:spacing w:before="0" w:line="240" w:lineRule="auto"/>
+              <w:jc w:val="left"/>
+              <w:rPr>
+                <w:rFonts w:eastAsiaTheme="minorHAnsi"/>
+                <w:color w:val="000000" w:themeColor="text1"/>
+                <w:szCs w:val="26"/>
+              </w:rPr>
+            </w:pPr>
+            <w:r>
+              <w:rPr>
+                <w:rFonts w:eastAsiaTheme="minorHAnsi"/>
+                <w:color w:val="000000" w:themeColor="text1"/>
+                <w:szCs w:val="26"/>
+              </w:rPr>
+              <w:t>Xong</w:t>
+            </w:r>
+          </w:p>
+          <w:p>
+            <w:pPr>
+              <w:autoSpaceDE w:val="0"/>
+              <w:autoSpaceDN w:val="0"/>
+              <w:adjustRightInd w:val="0"/>
+              <w:spacing w:before="0" w:line="240" w:lineRule="auto"/>
+              <w:jc w:val="left"/>
+              <w:rPr>
+                <w:rFonts w:eastAsiaTheme="minorHAnsi"/>
+                <w:color w:val="000000" w:themeColor="text1"/>
+                <w:szCs w:val="26"/>
+              </w:rPr>
+            </w:pPr>
+            <w:r>
+              <w:rPr>
+                <w:rFonts w:eastAsiaTheme="minorHAnsi"/>
+                <w:color w:val="000000" w:themeColor="text1"/>
+                <w:szCs w:val="26"/>
+              </w:rPr>
+              <w:t>Huy sua</w:t>
             </w:r>
           </w:p>
         </w:tc>
@@ -4293,8 +6714,179 @@
             <w:tcW w:w="3708" w:type="dxa"/>
           </w:tcPr>
           <w:p>
-            <w:r>
-              <w:t>Giá sửa chữa</w:t>
+            <w:pPr>
+              <w:autoSpaceDE w:val="0"/>
+              <w:autoSpaceDN w:val="0"/>
+              <w:adjustRightInd w:val="0"/>
+              <w:spacing w:before="0" w:line="240" w:lineRule="auto"/>
+              <w:jc w:val="left"/>
+              <w:rPr>
+                <w:rFonts w:eastAsiaTheme="minorHAnsi"/>
+                <w:color w:val="000000" w:themeColor="text1"/>
+                <w:szCs w:val="26"/>
+              </w:rPr>
+            </w:pPr>
+            <w:r>
+              <w:rPr>
+                <w:rFonts w:eastAsiaTheme="minorHAnsi"/>
+                <w:color w:val="000000" w:themeColor="text1"/>
+                <w:szCs w:val="26"/>
+              </w:rPr>
+              <w:t>1300000</w:t>
+            </w:r>
+          </w:p>
+          <w:p>
+            <w:pPr>
+              <w:autoSpaceDE w:val="0"/>
+              <w:autoSpaceDN w:val="0"/>
+              <w:adjustRightInd w:val="0"/>
+              <w:spacing w:before="0" w:line="240" w:lineRule="auto"/>
+              <w:jc w:val="left"/>
+              <w:rPr>
+                <w:rFonts w:eastAsiaTheme="minorHAnsi"/>
+                <w:color w:val="000000" w:themeColor="text1"/>
+                <w:szCs w:val="26"/>
+              </w:rPr>
+            </w:pPr>
+            <w:r>
+              <w:rPr>
+                <w:rFonts w:eastAsiaTheme="minorHAnsi"/>
+                <w:color w:val="000000" w:themeColor="text1"/>
+                <w:szCs w:val="26"/>
+              </w:rPr>
+              <w:t>3100000</w:t>
+            </w:r>
+          </w:p>
+          <w:p>
+            <w:pPr>
+              <w:autoSpaceDE w:val="0"/>
+              <w:autoSpaceDN w:val="0"/>
+              <w:adjustRightInd w:val="0"/>
+              <w:spacing w:before="0" w:line="240" w:lineRule="auto"/>
+              <w:jc w:val="left"/>
+              <w:rPr>
+                <w:rFonts w:eastAsiaTheme="minorHAnsi"/>
+                <w:color w:val="000000" w:themeColor="text1"/>
+                <w:szCs w:val="26"/>
+              </w:rPr>
+            </w:pPr>
+            <w:r>
+              <w:rPr>
+                <w:rFonts w:eastAsiaTheme="minorHAnsi"/>
+                <w:color w:val="000000" w:themeColor="text1"/>
+                <w:szCs w:val="26"/>
+              </w:rPr>
+              <w:t>450000</w:t>
+            </w:r>
+          </w:p>
+          <w:p>
+            <w:pPr>
+              <w:autoSpaceDE w:val="0"/>
+              <w:autoSpaceDN w:val="0"/>
+              <w:adjustRightInd w:val="0"/>
+              <w:spacing w:before="0" w:line="240" w:lineRule="auto"/>
+              <w:jc w:val="left"/>
+              <w:rPr>
+                <w:rFonts w:eastAsiaTheme="minorHAnsi"/>
+                <w:color w:val="000000" w:themeColor="text1"/>
+                <w:szCs w:val="26"/>
+              </w:rPr>
+            </w:pPr>
+            <w:r>
+              <w:rPr>
+                <w:rFonts w:eastAsiaTheme="minorHAnsi"/>
+                <w:color w:val="000000" w:themeColor="text1"/>
+                <w:szCs w:val="26"/>
+              </w:rPr>
+              <w:t>3400000</w:t>
+            </w:r>
+          </w:p>
+          <w:p>
+            <w:pPr>
+              <w:autoSpaceDE w:val="0"/>
+              <w:autoSpaceDN w:val="0"/>
+              <w:adjustRightInd w:val="0"/>
+              <w:spacing w:before="0" w:line="240" w:lineRule="auto"/>
+              <w:jc w:val="left"/>
+              <w:rPr>
+                <w:rFonts w:eastAsiaTheme="minorHAnsi"/>
+                <w:color w:val="000000" w:themeColor="text1"/>
+                <w:szCs w:val="26"/>
+              </w:rPr>
+            </w:pPr>
+            <w:r>
+              <w:rPr>
+                <w:rFonts w:eastAsiaTheme="minorHAnsi"/>
+                <w:color w:val="000000" w:themeColor="text1"/>
+                <w:szCs w:val="26"/>
+              </w:rPr>
+              <w:t>1700000</w:t>
+            </w:r>
+          </w:p>
+          <w:p>
+            <w:pPr>
+              <w:autoSpaceDE w:val="0"/>
+              <w:autoSpaceDN w:val="0"/>
+              <w:adjustRightInd w:val="0"/>
+              <w:spacing w:before="0" w:line="240" w:lineRule="auto"/>
+              <w:jc w:val="left"/>
+              <w:rPr>
+                <w:rFonts w:eastAsiaTheme="minorHAnsi"/>
+                <w:color w:val="000000" w:themeColor="text1"/>
+                <w:szCs w:val="26"/>
+              </w:rPr>
+            </w:pPr>
+            <w:r>
+              <w:rPr>
+                <w:rFonts w:eastAsiaTheme="minorHAnsi"/>
+                <w:color w:val="000000" w:themeColor="text1"/>
+                <w:szCs w:val="26"/>
+              </w:rPr>
+              <w:t>1300000</w:t>
+            </w:r>
+          </w:p>
+          <w:p>
+            <w:pPr>
+              <w:autoSpaceDE w:val="0"/>
+              <w:autoSpaceDN w:val="0"/>
+              <w:adjustRightInd w:val="0"/>
+              <w:spacing w:before="0" w:line="240" w:lineRule="auto"/>
+              <w:jc w:val="left"/>
+              <w:rPr>
+                <w:rFonts w:eastAsiaTheme="minorHAnsi"/>
+                <w:color w:val="000000" w:themeColor="text1"/>
+                <w:szCs w:val="26"/>
+              </w:rPr>
+            </w:pPr>
+            <w:r>
+              <w:rPr>
+                <w:rFonts w:eastAsiaTheme="minorHAnsi"/>
+                <w:color w:val="000000" w:themeColor="text1"/>
+                <w:szCs w:val="26"/>
+              </w:rPr>
+              <w:t>1200000</w:t>
+            </w:r>
+          </w:p>
+          <w:p>
+            <w:pPr>
+              <w:autoSpaceDE w:val="0"/>
+              <w:autoSpaceDN w:val="0"/>
+              <w:adjustRightInd w:val="0"/>
+              <w:spacing w:before="0" w:line="240" w:lineRule="auto"/>
+              <w:jc w:val="left"/>
+              <w:rPr>
+                <w:rFonts w:eastAsiaTheme="minorHAnsi"/>
+                <w:color w:val="000000" w:themeColor="text1"/>
+                <w:szCs w:val="26"/>
+              </w:rPr>
+            </w:pPr>
+            <w:r>
+              <w:rPr>
+                <w:rFonts w:eastAsiaTheme="minorHAnsi"/>
+                <w:color w:val="000000" w:themeColor="text1"/>
+                <w:szCs w:val="26"/>
+              </w:rPr>
+              <w:t>3000000</w:t>
             </w:r>
           </w:p>
         </w:tc>
@@ -4302,8 +6894,65 @@
     </w:tbl>
     <w:p>
       <w:r>
+        <w:rPr>
+          <w:noProof/>
+        </w:rPr>
+        <w:lastRenderedPageBreak/>
+        <w:drawing>
+          <wp:anchor distT="0" distB="0" distL="114300" distR="114300" simplePos="0" relativeHeight="251658240" behindDoc="0" locked="0" layoutInCell="1" allowOverlap="1" wp14:anchorId="1B17521A" wp14:editId="68B57B32">
+            <wp:simplePos x="0" y="0"/>
+            <wp:positionH relativeFrom="column">
+              <wp:posOffset>-26035</wp:posOffset>
+            </wp:positionH>
+            <wp:positionV relativeFrom="paragraph">
+              <wp:posOffset>674370</wp:posOffset>
+            </wp:positionV>
+            <wp:extent cx="5972175" cy="2175510"/>
+            <wp:effectExtent l="0" t="0" r="9525" b="0"/>
+            <wp:wrapTopAndBottom/>
+            <wp:docPr id="3" name="Picture 3"/>
+            <wp:cNvGraphicFramePr>
+              <a:graphicFrameLocks xmlns:a="http://schemas.openxmlformats.org/drawingml/2006/main" noChangeAspect="1"/>
+            </wp:cNvGraphicFramePr>
+            <a:graphic xmlns:a="http://schemas.openxmlformats.org/drawingml/2006/main">
+              <a:graphicData uri="http://schemas.openxmlformats.org/drawingml/2006/picture">
+                <pic:pic xmlns:pic="http://schemas.openxmlformats.org/drawingml/2006/picture">
+                  <pic:nvPicPr>
+                    <pic:cNvPr id="3" name="CF0D038.tmp"/>
+                    <pic:cNvPicPr/>
+                  </pic:nvPicPr>
+                  <pic:blipFill>
+                    <a:blip r:embed="rId11" cstate="print">
+                      <a:extLst>
+                        <a:ext uri="{28A0092B-C50C-407E-A947-70E740481C1C}">
+                          <a14:useLocalDpi xmlns:a14="http://schemas.microsoft.com/office/drawing/2010/main" val="0"/>
+                        </a:ext>
+                      </a:extLst>
+                    </a:blip>
+                    <a:stretch>
+                      <a:fillRect/>
+                    </a:stretch>
+                  </pic:blipFill>
+                  <pic:spPr>
+                    <a:xfrm>
+                      <a:off x="0" y="0"/>
+                      <a:ext cx="5972175" cy="2175510"/>
+                    </a:xfrm>
+                    <a:prstGeom prst="rect">
+                      <a:avLst/>
+                    </a:prstGeom>
+                  </pic:spPr>
+                </pic:pic>
+              </a:graphicData>
+            </a:graphic>
+          </wp:anchor>
+        </w:drawing>
+      </w:r>
+      <w:r>
         <w:br w:type="page"/>
       </w:r>
+      <w:bookmarkStart w:id="12" w:name="_GoBack"/>
+      <w:bookmarkEnd w:id="12"/>
     </w:p>
     <w:p>
       <w:pPr>
@@ -4355,7 +7004,7 @@
                     <pic:cNvPicPr/>
                   </pic:nvPicPr>
                   <pic:blipFill>
-                    <a:blip r:embed="rId11">
+                    <a:blip r:embed="rId12">
                       <a:extLst>
                         <a:ext uri="{28A0092B-C50C-407E-A947-70E740481C1C}">
                           <a14:useLocalDpi xmlns:a14="http://schemas.microsoft.com/office/drawing/2010/main" val="0"/>
@@ -4391,25 +7040,51 @@
       <w:r>
         <w:t xml:space="preserve">Hình </w:t>
       </w:r>
-      <w:fldSimple w:instr=" STYLEREF 1 \s ">
-        <w:r>
-          <w:rPr>
-            <w:noProof/>
-          </w:rPr>
-          <w:t>2</w:t>
-        </w:r>
-      </w:fldSimple>
+      <w:r>
+        <w:fldChar w:fldCharType="begin"/>
+      </w:r>
+      <w:r>
+        <w:instrText xml:space="preserve"> STYLEREF 1 \s </w:instrText>
+      </w:r>
+      <w:r>
+        <w:fldChar w:fldCharType="separate"/>
+      </w:r>
+      <w:r>
+        <w:rPr>
+          <w:noProof/>
+        </w:rPr>
+        <w:t>2</w:t>
+      </w:r>
+      <w:r>
+        <w:rPr>
+          <w:noProof/>
+        </w:rPr>
+        <w:fldChar w:fldCharType="end"/>
+      </w:r>
       <w:r>
         <w:noBreakHyphen/>
       </w:r>
-      <w:fldSimple w:instr=" SEQ Hình \* ARABIC \s 1 ">
-        <w:r>
-          <w:rPr>
-            <w:noProof/>
-          </w:rPr>
-          <w:t>1</w:t>
-        </w:r>
-      </w:fldSimple>
+      <w:r>
+        <w:fldChar w:fldCharType="begin"/>
+      </w:r>
+      <w:r>
+        <w:instrText xml:space="preserve"> SEQ Hình \* ARABIC \s 1 </w:instrText>
+      </w:r>
+      <w:r>
+        <w:fldChar w:fldCharType="separate"/>
+      </w:r>
+      <w:r>
+        <w:rPr>
+          <w:noProof/>
+        </w:rPr>
+        <w:t>1</w:t>
+      </w:r>
+      <w:r>
+        <w:rPr>
+          <w:noProof/>
+        </w:rPr>
+        <w:fldChar w:fldCharType="end"/>
+      </w:r>
       <w:r>
         <w:t xml:space="preserve"> Ví dụ về caption cho hình ảnh</w:t>
       </w:r>
@@ -4723,7 +7398,7 @@
           <w:rPr>
             <w:noProof/>
           </w:rPr>
-          <w:t>i</w:t>
+          <w:t>8</w:t>
         </w:r>
         <w:r>
           <w:rPr>
@@ -6317,7 +8992,7 @@
 </file>
 
 <file path=customXml/itemProps1.xml><?xml version="1.0" encoding="utf-8"?>
-<ds:datastoreItem xmlns:ds="http://schemas.openxmlformats.org/officeDocument/2006/customXml" ds:itemID="{A789277A-FE2E-405B-8C3E-9EF337C6BCAA}">
+<ds:datastoreItem xmlns:ds="http://schemas.openxmlformats.org/officeDocument/2006/customXml" ds:itemID="{69CC7AFF-BC8D-4F00-A8BF-CFAF0A4A3A85}">
   <ds:schemaRefs>
     <ds:schemaRef ds:uri="http://schemas.openxmlformats.org/officeDocument/2006/bibliography"/>
   </ds:schemaRefs>

</xml_diff>